<commit_message>
permanova with blocks update
</commit_message>
<xml_diff>
--- a/Results/PERMANOVA_microbiome_Treatment.Soil_type.Time_point.docx
+++ b/Results/PERMANOVA_microbiome_Treatment.Soil_type.Time_point.docx
@@ -29,7 +29,7 @@
           <w:trHeight w:val="360" w:hRule="auto"/>
           <w:tblHeader/>
         </w:trPr>
-        header1
+        header 1
         <w:tc>
           <w:tcPr>
             <w:tcBorders>
@@ -299,7 +299,7 @@
         <w:trPr>
           <w:trHeight w:val="360" w:hRule="auto"/>
         </w:trPr>
-        body1
+        body 1
         <w:tc>
           <w:tcPr>
             <w:tcBorders>
@@ -516,7 +516,7 @@
                 <w:szCs w:val="22"/>
                 <w:color w:val="000000"/>
               </w:rPr>
-              <w:t xml:space="preserve">2.957</w:t>
+              <w:t xml:space="preserve">2.991</w:t>
             </w:r>
           </w:p>
         </w:tc>
@@ -560,7 +560,7 @@
                 <w:szCs w:val="22"/>
                 <w:color w:val="000000"/>
               </w:rPr>
-              <w:t xml:space="preserve">0.0001</w:t>
+              <w:t xml:space="preserve">0.002164502</w:t>
             </w:r>
           </w:p>
         </w:tc>
@@ -569,7 +569,7 @@
         <w:trPr>
           <w:trHeight w:val="360" w:hRule="auto"/>
         </w:trPr>
-        body2
+        body 2
         <w:tc>
           <w:tcPr>
             <w:tcBorders>
@@ -786,51 +786,51 @@
                 <w:szCs w:val="22"/>
                 <w:color w:val="000000"/>
               </w:rPr>
-              <w:t xml:space="preserve">6.731</w:t>
-            </w:r>
-          </w:p>
-        </w:tc>
-        <w:tc>
-          <w:tcPr>
-            <w:tcBorders>
-              <w:bottom w:val="none" w:sz="0" w:space="0" w:color="000000"/>
-              <w:top w:val="none" w:sz="0" w:space="0" w:color="000000"/>
-              <w:left w:val="none" w:sz="0" w:space="0" w:color="000000"/>
-              <w:right w:val="none" w:sz="0" w:space="0" w:color="000000"/>
-            </w:tcBorders>
-            <w:shd w:val="clear" w:color="auto" w:fill="FFFFFF"/>
-            <w:tcMar>
-              <w:top w:w="0" w:type="dxa"/>
-              <w:bottom w:w="0" w:type="dxa"/>
-              <w:left w:w="0" w:type="dxa"/>
-              <w:right w:w="0" w:type="dxa"/>
-            </w:tcMar>
-            <w:vAlign w:val="center"/>
-          </w:tcPr>
-          <w:p>
-            <w:pPr>
-              <w:pStyle w:val="Normal"/>
-              <w:jc w:val="right"/>
-              <w:pBdr>
-                <w:bottom w:val="none" w:sz="0" w:space="0" w:color="000000"/>
-                <w:top w:val="none" w:sz="0" w:space="0" w:color="000000"/>
-                <w:left w:val="none" w:sz="0" w:space="0" w:color="000000"/>
-                <w:right w:val="none" w:sz="0" w:space="0" w:color="000000"/>
-              </w:pBdr>
-              <w:spacing w:after="100" w:before="100" w:line="240"/>
-              <w:ind w:left="100" w:right="100" w:firstLine="0" w:firstLineChars="0"/>
-            </w:pPr>
-            <w:r>
-              <w:rPr>
-                <w:rFonts w:ascii="Arial" w:hAnsi="Arial" w:eastAsia="Arial" w:cs="Arial"/>
-                <w:i w:val="false"/>
-                <w:b w:val="false"/>
-                <w:u w:val="none"/>
-                <w:sz w:val="22"/>
-                <w:szCs w:val="22"/>
-                <w:color w:val="000000"/>
-              </w:rPr>
-              <w:t xml:space="preserve">0.0001</w:t>
+              <w:t xml:space="preserve">6.808</w:t>
+            </w:r>
+          </w:p>
+        </w:tc>
+        <w:tc>
+          <w:tcPr>
+            <w:tcBorders>
+              <w:bottom w:val="none" w:sz="0" w:space="0" w:color="000000"/>
+              <w:top w:val="none" w:sz="0" w:space="0" w:color="000000"/>
+              <w:left w:val="none" w:sz="0" w:space="0" w:color="000000"/>
+              <w:right w:val="none" w:sz="0" w:space="0" w:color="000000"/>
+            </w:tcBorders>
+            <w:shd w:val="clear" w:color="auto" w:fill="FFFFFF"/>
+            <w:tcMar>
+              <w:top w:w="0" w:type="dxa"/>
+              <w:bottom w:w="0" w:type="dxa"/>
+              <w:left w:w="0" w:type="dxa"/>
+              <w:right w:w="0" w:type="dxa"/>
+            </w:tcMar>
+            <w:vAlign w:val="center"/>
+          </w:tcPr>
+          <w:p>
+            <w:pPr>
+              <w:pStyle w:val="Normal"/>
+              <w:jc w:val="right"/>
+              <w:pBdr>
+                <w:bottom w:val="none" w:sz="0" w:space="0" w:color="000000"/>
+                <w:top w:val="none" w:sz="0" w:space="0" w:color="000000"/>
+                <w:left w:val="none" w:sz="0" w:space="0" w:color="000000"/>
+                <w:right w:val="none" w:sz="0" w:space="0" w:color="000000"/>
+              </w:pBdr>
+              <w:spacing w:after="100" w:before="100" w:line="240"/>
+              <w:ind w:left="100" w:right="100" w:firstLine="0" w:firstLineChars="0"/>
+            </w:pPr>
+            <w:r>
+              <w:rPr>
+                <w:rFonts w:ascii="Arial" w:hAnsi="Arial" w:eastAsia="Arial" w:cs="Arial"/>
+                <w:i w:val="false"/>
+                <w:b w:val="false"/>
+                <w:u w:val="none"/>
+                <w:sz w:val="22"/>
+                <w:szCs w:val="22"/>
+                <w:color w:val="000000"/>
+              </w:rPr>
+              <w:t xml:space="preserve">0.010822511</w:t>
             </w:r>
           </w:p>
         </w:tc>
@@ -839,7 +839,7 @@
         <w:trPr>
           <w:trHeight w:val="360" w:hRule="auto"/>
         </w:trPr>
-        body3
+        body 3
         <w:tc>
           <w:tcPr>
             <w:tcBorders>
@@ -1056,51 +1056,51 @@
                 <w:szCs w:val="22"/>
                 <w:color w:val="000000"/>
               </w:rPr>
-              <w:t xml:space="preserve">61.144</w:t>
-            </w:r>
-          </w:p>
-        </w:tc>
-        <w:tc>
-          <w:tcPr>
-            <w:tcBorders>
-              <w:bottom w:val="none" w:sz="0" w:space="0" w:color="000000"/>
-              <w:top w:val="none" w:sz="0" w:space="0" w:color="000000"/>
-              <w:left w:val="none" w:sz="0" w:space="0" w:color="000000"/>
-              <w:right w:val="none" w:sz="0" w:space="0" w:color="000000"/>
-            </w:tcBorders>
-            <w:shd w:val="clear" w:color="auto" w:fill="FFFFFF"/>
-            <w:tcMar>
-              <w:top w:w="0" w:type="dxa"/>
-              <w:bottom w:w="0" w:type="dxa"/>
-              <w:left w:w="0" w:type="dxa"/>
-              <w:right w:w="0" w:type="dxa"/>
-            </w:tcMar>
-            <w:vAlign w:val="center"/>
-          </w:tcPr>
-          <w:p>
-            <w:pPr>
-              <w:pStyle w:val="Normal"/>
-              <w:jc w:val="right"/>
-              <w:pBdr>
-                <w:bottom w:val="none" w:sz="0" w:space="0" w:color="000000"/>
-                <w:top w:val="none" w:sz="0" w:space="0" w:color="000000"/>
-                <w:left w:val="none" w:sz="0" w:space="0" w:color="000000"/>
-                <w:right w:val="none" w:sz="0" w:space="0" w:color="000000"/>
-              </w:pBdr>
-              <w:spacing w:after="100" w:before="100" w:line="240"/>
-              <w:ind w:left="100" w:right="100" w:firstLine="0" w:firstLineChars="0"/>
-            </w:pPr>
-            <w:r>
-              <w:rPr>
-                <w:rFonts w:ascii="Arial" w:hAnsi="Arial" w:eastAsia="Arial" w:cs="Arial"/>
-                <w:i w:val="false"/>
-                <w:b w:val="false"/>
-                <w:u w:val="none"/>
-                <w:sz w:val="22"/>
-                <w:szCs w:val="22"/>
-                <w:color w:val="000000"/>
-              </w:rPr>
-              <w:t xml:space="preserve">0.0001</w:t>
+              <w:t xml:space="preserve">61.843</w:t>
+            </w:r>
+          </w:p>
+        </w:tc>
+        <w:tc>
+          <w:tcPr>
+            <w:tcBorders>
+              <w:bottom w:val="none" w:sz="0" w:space="0" w:color="000000"/>
+              <w:top w:val="none" w:sz="0" w:space="0" w:color="000000"/>
+              <w:left w:val="none" w:sz="0" w:space="0" w:color="000000"/>
+              <w:right w:val="none" w:sz="0" w:space="0" w:color="000000"/>
+            </w:tcBorders>
+            <w:shd w:val="clear" w:color="auto" w:fill="FFFFFF"/>
+            <w:tcMar>
+              <w:top w:w="0" w:type="dxa"/>
+              <w:bottom w:w="0" w:type="dxa"/>
+              <w:left w:w="0" w:type="dxa"/>
+              <w:right w:w="0" w:type="dxa"/>
+            </w:tcMar>
+            <w:vAlign w:val="center"/>
+          </w:tcPr>
+          <w:p>
+            <w:pPr>
+              <w:pStyle w:val="Normal"/>
+              <w:jc w:val="right"/>
+              <w:pBdr>
+                <w:bottom w:val="none" w:sz="0" w:space="0" w:color="000000"/>
+                <w:top w:val="none" w:sz="0" w:space="0" w:color="000000"/>
+                <w:left w:val="none" w:sz="0" w:space="0" w:color="000000"/>
+                <w:right w:val="none" w:sz="0" w:space="0" w:color="000000"/>
+              </w:pBdr>
+              <w:spacing w:after="100" w:before="100" w:line="240"/>
+              <w:ind w:left="100" w:right="100" w:firstLine="0" w:firstLineChars="0"/>
+            </w:pPr>
+            <w:r>
+              <w:rPr>
+                <w:rFonts w:ascii="Arial" w:hAnsi="Arial" w:eastAsia="Arial" w:cs="Arial"/>
+                <w:i w:val="false"/>
+                <w:b w:val="false"/>
+                <w:u w:val="none"/>
+                <w:sz w:val="22"/>
+                <w:szCs w:val="22"/>
+                <w:color w:val="000000"/>
+              </w:rPr>
+              <w:t xml:space="preserve">0.002164502</w:t>
             </w:r>
           </w:p>
         </w:tc>
@@ -1109,7 +1109,7 @@
         <w:trPr>
           <w:trHeight w:val="360" w:hRule="auto"/>
         </w:trPr>
-        body4
+        body 4
         <w:tc>
           <w:tcPr>
             <w:tcBorders>
@@ -1150,227 +1150,227 @@
                 <w:szCs w:val="22"/>
                 <w:color w:val="000000"/>
               </w:rPr>
-              <w:t xml:space="preserve">Treatment:Soil_type</w:t>
-            </w:r>
-          </w:p>
-        </w:tc>
-        <w:tc>
-          <w:tcPr>
-            <w:tcBorders>
-              <w:bottom w:val="none" w:sz="0" w:space="0" w:color="000000"/>
-              <w:top w:val="none" w:sz="0" w:space="0" w:color="000000"/>
-              <w:left w:val="none" w:sz="0" w:space="0" w:color="000000"/>
-              <w:right w:val="none" w:sz="0" w:space="0" w:color="000000"/>
-            </w:tcBorders>
-            <w:shd w:val="clear" w:color="auto" w:fill="FFFFFF"/>
-            <w:tcMar>
-              <w:top w:w="0" w:type="dxa"/>
-              <w:bottom w:w="0" w:type="dxa"/>
-              <w:left w:w="0" w:type="dxa"/>
-              <w:right w:w="0" w:type="dxa"/>
-            </w:tcMar>
-            <w:vAlign w:val="center"/>
-          </w:tcPr>
-          <w:p>
-            <w:pPr>
-              <w:pStyle w:val="Normal"/>
-              <w:jc w:val="right"/>
-              <w:pBdr>
-                <w:bottom w:val="none" w:sz="0" w:space="0" w:color="000000"/>
-                <w:top w:val="none" w:sz="0" w:space="0" w:color="000000"/>
-                <w:left w:val="none" w:sz="0" w:space="0" w:color="000000"/>
-                <w:right w:val="none" w:sz="0" w:space="0" w:color="000000"/>
-              </w:pBdr>
-              <w:spacing w:after="100" w:before="100" w:line="240"/>
-              <w:ind w:left="100" w:right="100" w:firstLine="0" w:firstLineChars="0"/>
-            </w:pPr>
-            <w:r>
-              <w:rPr>
-                <w:rFonts w:ascii="Arial" w:hAnsi="Arial" w:eastAsia="Arial" w:cs="Arial"/>
-                <w:i w:val="false"/>
-                <w:b w:val="false"/>
-                <w:u w:val="none"/>
-                <w:sz w:val="22"/>
-                <w:szCs w:val="22"/>
-                <w:color w:val="000000"/>
-              </w:rPr>
-              <w:t xml:space="preserve">5</w:t>
-            </w:r>
-          </w:p>
-        </w:tc>
-        <w:tc>
-          <w:tcPr>
-            <w:tcBorders>
-              <w:bottom w:val="none" w:sz="0" w:space="0" w:color="000000"/>
-              <w:top w:val="none" w:sz="0" w:space="0" w:color="000000"/>
-              <w:left w:val="none" w:sz="0" w:space="0" w:color="000000"/>
-              <w:right w:val="none" w:sz="0" w:space="0" w:color="000000"/>
-            </w:tcBorders>
-            <w:shd w:val="clear" w:color="auto" w:fill="FFFFFF"/>
-            <w:tcMar>
-              <w:top w:w="0" w:type="dxa"/>
-              <w:bottom w:w="0" w:type="dxa"/>
-              <w:left w:w="0" w:type="dxa"/>
-              <w:right w:w="0" w:type="dxa"/>
-            </w:tcMar>
-            <w:vAlign w:val="center"/>
-          </w:tcPr>
-          <w:p>
-            <w:pPr>
-              <w:pStyle w:val="Normal"/>
-              <w:jc w:val="right"/>
-              <w:pBdr>
-                <w:bottom w:val="none" w:sz="0" w:space="0" w:color="000000"/>
-                <w:top w:val="none" w:sz="0" w:space="0" w:color="000000"/>
-                <w:left w:val="none" w:sz="0" w:space="0" w:color="000000"/>
-                <w:right w:val="none" w:sz="0" w:space="0" w:color="000000"/>
-              </w:pBdr>
-              <w:spacing w:after="100" w:before="100" w:line="240"/>
-              <w:ind w:left="100" w:right="100" w:firstLine="0" w:firstLineChars="0"/>
-            </w:pPr>
-            <w:r>
-              <w:rPr>
-                <w:rFonts w:ascii="Arial" w:hAnsi="Arial" w:eastAsia="Arial" w:cs="Arial"/>
-                <w:i w:val="false"/>
-                <w:b w:val="false"/>
-                <w:u w:val="none"/>
-                <w:sz w:val="22"/>
-                <w:szCs w:val="22"/>
-                <w:color w:val="000000"/>
-              </w:rPr>
-              <w:t xml:space="preserve">1.168</w:t>
-            </w:r>
-          </w:p>
-        </w:tc>
-        <w:tc>
-          <w:tcPr>
-            <w:tcBorders>
-              <w:bottom w:val="none" w:sz="0" w:space="0" w:color="000000"/>
-              <w:top w:val="none" w:sz="0" w:space="0" w:color="000000"/>
-              <w:left w:val="none" w:sz="0" w:space="0" w:color="000000"/>
-              <w:right w:val="none" w:sz="0" w:space="0" w:color="000000"/>
-            </w:tcBorders>
-            <w:shd w:val="clear" w:color="auto" w:fill="FFFFFF"/>
-            <w:tcMar>
-              <w:top w:w="0" w:type="dxa"/>
-              <w:bottom w:w="0" w:type="dxa"/>
-              <w:left w:w="0" w:type="dxa"/>
-              <w:right w:w="0" w:type="dxa"/>
-            </w:tcMar>
-            <w:vAlign w:val="center"/>
-          </w:tcPr>
-          <w:p>
-            <w:pPr>
-              <w:pStyle w:val="Normal"/>
-              <w:jc w:val="right"/>
-              <w:pBdr>
-                <w:bottom w:val="none" w:sz="0" w:space="0" w:color="000000"/>
-                <w:top w:val="none" w:sz="0" w:space="0" w:color="000000"/>
-                <w:left w:val="none" w:sz="0" w:space="0" w:color="000000"/>
-                <w:right w:val="none" w:sz="0" w:space="0" w:color="000000"/>
-              </w:pBdr>
-              <w:spacing w:after="100" w:before="100" w:line="240"/>
-              <w:ind w:left="100" w:right="100" w:firstLine="0" w:firstLineChars="0"/>
-            </w:pPr>
-            <w:r>
-              <w:rPr>
-                <w:rFonts w:ascii="Arial" w:hAnsi="Arial" w:eastAsia="Arial" w:cs="Arial"/>
-                <w:i w:val="false"/>
-                <w:b w:val="false"/>
-                <w:u w:val="none"/>
-                <w:sz w:val="22"/>
-                <w:szCs w:val="22"/>
-                <w:color w:val="000000"/>
-              </w:rPr>
-              <w:t xml:space="preserve">0.011</w:t>
-            </w:r>
-          </w:p>
-        </w:tc>
-        <w:tc>
-          <w:tcPr>
-            <w:tcBorders>
-              <w:bottom w:val="none" w:sz="0" w:space="0" w:color="000000"/>
-              <w:top w:val="none" w:sz="0" w:space="0" w:color="000000"/>
-              <w:left w:val="none" w:sz="0" w:space="0" w:color="000000"/>
-              <w:right w:val="none" w:sz="0" w:space="0" w:color="000000"/>
-            </w:tcBorders>
-            <w:shd w:val="clear" w:color="auto" w:fill="FFFFFF"/>
-            <w:tcMar>
-              <w:top w:w="0" w:type="dxa"/>
-              <w:bottom w:w="0" w:type="dxa"/>
-              <w:left w:w="0" w:type="dxa"/>
-              <w:right w:w="0" w:type="dxa"/>
-            </w:tcMar>
-            <w:vAlign w:val="center"/>
-          </w:tcPr>
-          <w:p>
-            <w:pPr>
-              <w:pStyle w:val="Normal"/>
-              <w:jc w:val="right"/>
-              <w:pBdr>
-                <w:bottom w:val="none" w:sz="0" w:space="0" w:color="000000"/>
-                <w:top w:val="none" w:sz="0" w:space="0" w:color="000000"/>
-                <w:left w:val="none" w:sz="0" w:space="0" w:color="000000"/>
-                <w:right w:val="none" w:sz="0" w:space="0" w:color="000000"/>
-              </w:pBdr>
-              <w:spacing w:after="100" w:before="100" w:line="240"/>
-              <w:ind w:left="100" w:right="100" w:firstLine="0" w:firstLineChars="0"/>
-            </w:pPr>
-            <w:r>
-              <w:rPr>
-                <w:rFonts w:ascii="Arial" w:hAnsi="Arial" w:eastAsia="Arial" w:cs="Arial"/>
-                <w:i w:val="false"/>
-                <w:b w:val="false"/>
-                <w:u w:val="none"/>
-                <w:sz w:val="22"/>
-                <w:szCs w:val="22"/>
-                <w:color w:val="000000"/>
-              </w:rPr>
-              <w:t xml:space="preserve">1.526</w:t>
-            </w:r>
-          </w:p>
-        </w:tc>
-        <w:tc>
-          <w:tcPr>
-            <w:tcBorders>
-              <w:bottom w:val="none" w:sz="0" w:space="0" w:color="000000"/>
-              <w:top w:val="none" w:sz="0" w:space="0" w:color="000000"/>
-              <w:left w:val="none" w:sz="0" w:space="0" w:color="000000"/>
-              <w:right w:val="none" w:sz="0" w:space="0" w:color="000000"/>
-            </w:tcBorders>
-            <w:shd w:val="clear" w:color="auto" w:fill="FFFFFF"/>
-            <w:tcMar>
-              <w:top w:w="0" w:type="dxa"/>
-              <w:bottom w:w="0" w:type="dxa"/>
-              <w:left w:w="0" w:type="dxa"/>
-              <w:right w:w="0" w:type="dxa"/>
-            </w:tcMar>
-            <w:vAlign w:val="center"/>
-          </w:tcPr>
-          <w:p>
-            <w:pPr>
-              <w:pStyle w:val="Normal"/>
-              <w:jc w:val="right"/>
-              <w:pBdr>
-                <w:bottom w:val="none" w:sz="0" w:space="0" w:color="000000"/>
-                <w:top w:val="none" w:sz="0" w:space="0" w:color="000000"/>
-                <w:left w:val="none" w:sz="0" w:space="0" w:color="000000"/>
-                <w:right w:val="none" w:sz="0" w:space="0" w:color="000000"/>
-              </w:pBdr>
-              <w:spacing w:after="100" w:before="100" w:line="240"/>
-              <w:ind w:left="100" w:right="100" w:firstLine="0" w:firstLineChars="0"/>
-            </w:pPr>
-            <w:r>
-              <w:rPr>
-                <w:rFonts w:ascii="Arial" w:hAnsi="Arial" w:eastAsia="Arial" w:cs="Arial"/>
-                <w:i w:val="false"/>
-                <w:b w:val="false"/>
-                <w:u w:val="none"/>
-                <w:sz w:val="22"/>
-                <w:szCs w:val="22"/>
-                <w:color w:val="000000"/>
-              </w:rPr>
-              <w:t xml:space="preserve">0.0055</w:t>
+              <w:t xml:space="preserve">Block</w:t>
+            </w:r>
+          </w:p>
+        </w:tc>
+        <w:tc>
+          <w:tcPr>
+            <w:tcBorders>
+              <w:bottom w:val="none" w:sz="0" w:space="0" w:color="000000"/>
+              <w:top w:val="none" w:sz="0" w:space="0" w:color="000000"/>
+              <w:left w:val="none" w:sz="0" w:space="0" w:color="000000"/>
+              <w:right w:val="none" w:sz="0" w:space="0" w:color="000000"/>
+            </w:tcBorders>
+            <w:shd w:val="clear" w:color="auto" w:fill="FFFFFF"/>
+            <w:tcMar>
+              <w:top w:w="0" w:type="dxa"/>
+              <w:bottom w:w="0" w:type="dxa"/>
+              <w:left w:w="0" w:type="dxa"/>
+              <w:right w:w="0" w:type="dxa"/>
+            </w:tcMar>
+            <w:vAlign w:val="center"/>
+          </w:tcPr>
+          <w:p>
+            <w:pPr>
+              <w:pStyle w:val="Normal"/>
+              <w:jc w:val="right"/>
+              <w:pBdr>
+                <w:bottom w:val="none" w:sz="0" w:space="0" w:color="000000"/>
+                <w:top w:val="none" w:sz="0" w:space="0" w:color="000000"/>
+                <w:left w:val="none" w:sz="0" w:space="0" w:color="000000"/>
+                <w:right w:val="none" w:sz="0" w:space="0" w:color="000000"/>
+              </w:pBdr>
+              <w:spacing w:after="100" w:before="100" w:line="240"/>
+              <w:ind w:left="100" w:right="100" w:firstLine="0" w:firstLineChars="0"/>
+            </w:pPr>
+            <w:r>
+              <w:rPr>
+                <w:rFonts w:ascii="Arial" w:hAnsi="Arial" w:eastAsia="Arial" w:cs="Arial"/>
+                <w:i w:val="false"/>
+                <w:b w:val="false"/>
+                <w:u w:val="none"/>
+                <w:sz w:val="22"/>
+                <w:szCs w:val="22"/>
+                <w:color w:val="000000"/>
+              </w:rPr>
+              <w:t xml:space="preserve">1</w:t>
+            </w:r>
+          </w:p>
+        </w:tc>
+        <w:tc>
+          <w:tcPr>
+            <w:tcBorders>
+              <w:bottom w:val="none" w:sz="0" w:space="0" w:color="000000"/>
+              <w:top w:val="none" w:sz="0" w:space="0" w:color="000000"/>
+              <w:left w:val="none" w:sz="0" w:space="0" w:color="000000"/>
+              <w:right w:val="none" w:sz="0" w:space="0" w:color="000000"/>
+            </w:tcBorders>
+            <w:shd w:val="clear" w:color="auto" w:fill="FFFFFF"/>
+            <w:tcMar>
+              <w:top w:w="0" w:type="dxa"/>
+              <w:bottom w:w="0" w:type="dxa"/>
+              <w:left w:w="0" w:type="dxa"/>
+              <w:right w:w="0" w:type="dxa"/>
+            </w:tcMar>
+            <w:vAlign w:val="center"/>
+          </w:tcPr>
+          <w:p>
+            <w:pPr>
+              <w:pStyle w:val="Normal"/>
+              <w:jc w:val="right"/>
+              <w:pBdr>
+                <w:bottom w:val="none" w:sz="0" w:space="0" w:color="000000"/>
+                <w:top w:val="none" w:sz="0" w:space="0" w:color="000000"/>
+                <w:left w:val="none" w:sz="0" w:space="0" w:color="000000"/>
+                <w:right w:val="none" w:sz="0" w:space="0" w:color="000000"/>
+              </w:pBdr>
+              <w:spacing w:after="100" w:before="100" w:line="240"/>
+              <w:ind w:left="100" w:right="100" w:firstLine="0" w:firstLineChars="0"/>
+            </w:pPr>
+            <w:r>
+              <w:rPr>
+                <w:rFonts w:ascii="Arial" w:hAnsi="Arial" w:eastAsia="Arial" w:cs="Arial"/>
+                <w:i w:val="false"/>
+                <w:b w:val="false"/>
+                <w:u w:val="none"/>
+                <w:sz w:val="22"/>
+                <w:szCs w:val="22"/>
+                <w:color w:val="000000"/>
+              </w:rPr>
+              <w:t xml:space="preserve">0.884</w:t>
+            </w:r>
+          </w:p>
+        </w:tc>
+        <w:tc>
+          <w:tcPr>
+            <w:tcBorders>
+              <w:bottom w:val="none" w:sz="0" w:space="0" w:color="000000"/>
+              <w:top w:val="none" w:sz="0" w:space="0" w:color="000000"/>
+              <w:left w:val="none" w:sz="0" w:space="0" w:color="000000"/>
+              <w:right w:val="none" w:sz="0" w:space="0" w:color="000000"/>
+            </w:tcBorders>
+            <w:shd w:val="clear" w:color="auto" w:fill="FFFFFF"/>
+            <w:tcMar>
+              <w:top w:w="0" w:type="dxa"/>
+              <w:bottom w:w="0" w:type="dxa"/>
+              <w:left w:w="0" w:type="dxa"/>
+              <w:right w:w="0" w:type="dxa"/>
+            </w:tcMar>
+            <w:vAlign w:val="center"/>
+          </w:tcPr>
+          <w:p>
+            <w:pPr>
+              <w:pStyle w:val="Normal"/>
+              <w:jc w:val="right"/>
+              <w:pBdr>
+                <w:bottom w:val="none" w:sz="0" w:space="0" w:color="000000"/>
+                <w:top w:val="none" w:sz="0" w:space="0" w:color="000000"/>
+                <w:left w:val="none" w:sz="0" w:space="0" w:color="000000"/>
+                <w:right w:val="none" w:sz="0" w:space="0" w:color="000000"/>
+              </w:pBdr>
+              <w:spacing w:after="100" w:before="100" w:line="240"/>
+              <w:ind w:left="100" w:right="100" w:firstLine="0" w:firstLineChars="0"/>
+            </w:pPr>
+            <w:r>
+              <w:rPr>
+                <w:rFonts w:ascii="Arial" w:hAnsi="Arial" w:eastAsia="Arial" w:cs="Arial"/>
+                <w:i w:val="false"/>
+                <w:b w:val="false"/>
+                <w:u w:val="none"/>
+                <w:sz w:val="22"/>
+                <w:szCs w:val="22"/>
+                <w:color w:val="000000"/>
+              </w:rPr>
+              <w:t xml:space="preserve">0.008</w:t>
+            </w:r>
+          </w:p>
+        </w:tc>
+        <w:tc>
+          <w:tcPr>
+            <w:tcBorders>
+              <w:bottom w:val="none" w:sz="0" w:space="0" w:color="000000"/>
+              <w:top w:val="none" w:sz="0" w:space="0" w:color="000000"/>
+              <w:left w:val="none" w:sz="0" w:space="0" w:color="000000"/>
+              <w:right w:val="none" w:sz="0" w:space="0" w:color="000000"/>
+            </w:tcBorders>
+            <w:shd w:val="clear" w:color="auto" w:fill="FFFFFF"/>
+            <w:tcMar>
+              <w:top w:w="0" w:type="dxa"/>
+              <w:bottom w:w="0" w:type="dxa"/>
+              <w:left w:w="0" w:type="dxa"/>
+              <w:right w:w="0" w:type="dxa"/>
+            </w:tcMar>
+            <w:vAlign w:val="center"/>
+          </w:tcPr>
+          <w:p>
+            <w:pPr>
+              <w:pStyle w:val="Normal"/>
+              <w:jc w:val="right"/>
+              <w:pBdr>
+                <w:bottom w:val="none" w:sz="0" w:space="0" w:color="000000"/>
+                <w:top w:val="none" w:sz="0" w:space="0" w:color="000000"/>
+                <w:left w:val="none" w:sz="0" w:space="0" w:color="000000"/>
+                <w:right w:val="none" w:sz="0" w:space="0" w:color="000000"/>
+              </w:pBdr>
+              <w:spacing w:after="100" w:before="100" w:line="240"/>
+              <w:ind w:left="100" w:right="100" w:firstLine="0" w:firstLineChars="0"/>
+            </w:pPr>
+            <w:r>
+              <w:rPr>
+                <w:rFonts w:ascii="Arial" w:hAnsi="Arial" w:eastAsia="Arial" w:cs="Arial"/>
+                <w:i w:val="false"/>
+                <w:b w:val="false"/>
+                <w:u w:val="none"/>
+                <w:sz w:val="22"/>
+                <w:szCs w:val="22"/>
+                <w:color w:val="000000"/>
+              </w:rPr>
+              <w:t xml:space="preserve">5.844</w:t>
+            </w:r>
+          </w:p>
+        </w:tc>
+        <w:tc>
+          <w:tcPr>
+            <w:tcBorders>
+              <w:bottom w:val="none" w:sz="0" w:space="0" w:color="000000"/>
+              <w:top w:val="none" w:sz="0" w:space="0" w:color="000000"/>
+              <w:left w:val="none" w:sz="0" w:space="0" w:color="000000"/>
+              <w:right w:val="none" w:sz="0" w:space="0" w:color="000000"/>
+            </w:tcBorders>
+            <w:shd w:val="clear" w:color="auto" w:fill="FFFFFF"/>
+            <w:tcMar>
+              <w:top w:w="0" w:type="dxa"/>
+              <w:bottom w:w="0" w:type="dxa"/>
+              <w:left w:w="0" w:type="dxa"/>
+              <w:right w:w="0" w:type="dxa"/>
+            </w:tcMar>
+            <w:vAlign w:val="center"/>
+          </w:tcPr>
+          <w:p>
+            <w:pPr>
+              <w:pStyle w:val="Normal"/>
+              <w:jc w:val="right"/>
+              <w:pBdr>
+                <w:bottom w:val="none" w:sz="0" w:space="0" w:color="000000"/>
+                <w:top w:val="none" w:sz="0" w:space="0" w:color="000000"/>
+                <w:left w:val="none" w:sz="0" w:space="0" w:color="000000"/>
+                <w:right w:val="none" w:sz="0" w:space="0" w:color="000000"/>
+              </w:pBdr>
+              <w:spacing w:after="100" w:before="100" w:line="240"/>
+              <w:ind w:left="100" w:right="100" w:firstLine="0" w:firstLineChars="0"/>
+            </w:pPr>
+            <w:r>
+              <w:rPr>
+                <w:rFonts w:ascii="Arial" w:hAnsi="Arial" w:eastAsia="Arial" w:cs="Arial"/>
+                <w:i w:val="false"/>
+                <w:b w:val="false"/>
+                <w:u w:val="none"/>
+                <w:sz w:val="22"/>
+                <w:szCs w:val="22"/>
+                <w:color w:val="000000"/>
+              </w:rPr>
+              <w:t xml:space="preserve">0.002164502</w:t>
             </w:r>
           </w:p>
         </w:tc>
@@ -1379,7 +1379,7 @@
         <w:trPr>
           <w:trHeight w:val="360" w:hRule="auto"/>
         </w:trPr>
-        body5
+        body 5
         <w:tc>
           <w:tcPr>
             <w:tcBorders>
@@ -1420,227 +1420,227 @@
                 <w:szCs w:val="22"/>
                 <w:color w:val="000000"/>
               </w:rPr>
-              <w:t xml:space="preserve">Treatment:Time_point</w:t>
-            </w:r>
-          </w:p>
-        </w:tc>
-        <w:tc>
-          <w:tcPr>
-            <w:tcBorders>
-              <w:bottom w:val="none" w:sz="0" w:space="0" w:color="000000"/>
-              <w:top w:val="none" w:sz="0" w:space="0" w:color="000000"/>
-              <w:left w:val="none" w:sz="0" w:space="0" w:color="000000"/>
-              <w:right w:val="none" w:sz="0" w:space="0" w:color="000000"/>
-            </w:tcBorders>
-            <w:shd w:val="clear" w:color="auto" w:fill="FFFFFF"/>
-            <w:tcMar>
-              <w:top w:w="0" w:type="dxa"/>
-              <w:bottom w:w="0" w:type="dxa"/>
-              <w:left w:w="0" w:type="dxa"/>
-              <w:right w:w="0" w:type="dxa"/>
-            </w:tcMar>
-            <w:vAlign w:val="center"/>
-          </w:tcPr>
-          <w:p>
-            <w:pPr>
-              <w:pStyle w:val="Normal"/>
-              <w:jc w:val="right"/>
-              <w:pBdr>
-                <w:bottom w:val="none" w:sz="0" w:space="0" w:color="000000"/>
-                <w:top w:val="none" w:sz="0" w:space="0" w:color="000000"/>
-                <w:left w:val="none" w:sz="0" w:space="0" w:color="000000"/>
-                <w:right w:val="none" w:sz="0" w:space="0" w:color="000000"/>
-              </w:pBdr>
-              <w:spacing w:after="100" w:before="100" w:line="240"/>
-              <w:ind w:left="100" w:right="100" w:firstLine="0" w:firstLineChars="0"/>
-            </w:pPr>
-            <w:r>
-              <w:rPr>
-                <w:rFonts w:ascii="Arial" w:hAnsi="Arial" w:eastAsia="Arial" w:cs="Arial"/>
-                <w:i w:val="false"/>
-                <w:b w:val="false"/>
-                <w:u w:val="none"/>
-                <w:sz w:val="22"/>
-                <w:szCs w:val="22"/>
-                <w:color w:val="000000"/>
-              </w:rPr>
-              <w:t xml:space="preserve">15</w:t>
-            </w:r>
-          </w:p>
-        </w:tc>
-        <w:tc>
-          <w:tcPr>
-            <w:tcBorders>
-              <w:bottom w:val="none" w:sz="0" w:space="0" w:color="000000"/>
-              <w:top w:val="none" w:sz="0" w:space="0" w:color="000000"/>
-              <w:left w:val="none" w:sz="0" w:space="0" w:color="000000"/>
-              <w:right w:val="none" w:sz="0" w:space="0" w:color="000000"/>
-            </w:tcBorders>
-            <w:shd w:val="clear" w:color="auto" w:fill="FFFFFF"/>
-            <w:tcMar>
-              <w:top w:w="0" w:type="dxa"/>
-              <w:bottom w:w="0" w:type="dxa"/>
-              <w:left w:w="0" w:type="dxa"/>
-              <w:right w:w="0" w:type="dxa"/>
-            </w:tcMar>
-            <w:vAlign w:val="center"/>
-          </w:tcPr>
-          <w:p>
-            <w:pPr>
-              <w:pStyle w:val="Normal"/>
-              <w:jc w:val="right"/>
-              <w:pBdr>
-                <w:bottom w:val="none" w:sz="0" w:space="0" w:color="000000"/>
-                <w:top w:val="none" w:sz="0" w:space="0" w:color="000000"/>
-                <w:left w:val="none" w:sz="0" w:space="0" w:color="000000"/>
-                <w:right w:val="none" w:sz="0" w:space="0" w:color="000000"/>
-              </w:pBdr>
-              <w:spacing w:after="100" w:before="100" w:line="240"/>
-              <w:ind w:left="100" w:right="100" w:firstLine="0" w:firstLineChars="0"/>
-            </w:pPr>
-            <w:r>
-              <w:rPr>
-                <w:rFonts w:ascii="Arial" w:hAnsi="Arial" w:eastAsia="Arial" w:cs="Arial"/>
-                <w:i w:val="false"/>
-                <w:b w:val="false"/>
-                <w:u w:val="none"/>
-                <w:sz w:val="22"/>
-                <w:szCs w:val="22"/>
-                <w:color w:val="000000"/>
-              </w:rPr>
-              <w:t xml:space="preserve">6.283</w:t>
-            </w:r>
-          </w:p>
-        </w:tc>
-        <w:tc>
-          <w:tcPr>
-            <w:tcBorders>
-              <w:bottom w:val="none" w:sz="0" w:space="0" w:color="000000"/>
-              <w:top w:val="none" w:sz="0" w:space="0" w:color="000000"/>
-              <w:left w:val="none" w:sz="0" w:space="0" w:color="000000"/>
-              <w:right w:val="none" w:sz="0" w:space="0" w:color="000000"/>
-            </w:tcBorders>
-            <w:shd w:val="clear" w:color="auto" w:fill="FFFFFF"/>
-            <w:tcMar>
-              <w:top w:w="0" w:type="dxa"/>
-              <w:bottom w:w="0" w:type="dxa"/>
-              <w:left w:w="0" w:type="dxa"/>
-              <w:right w:w="0" w:type="dxa"/>
-            </w:tcMar>
-            <w:vAlign w:val="center"/>
-          </w:tcPr>
-          <w:p>
-            <w:pPr>
-              <w:pStyle w:val="Normal"/>
-              <w:jc w:val="right"/>
-              <w:pBdr>
-                <w:bottom w:val="none" w:sz="0" w:space="0" w:color="000000"/>
-                <w:top w:val="none" w:sz="0" w:space="0" w:color="000000"/>
-                <w:left w:val="none" w:sz="0" w:space="0" w:color="000000"/>
-                <w:right w:val="none" w:sz="0" w:space="0" w:color="000000"/>
-              </w:pBdr>
-              <w:spacing w:after="100" w:before="100" w:line="240"/>
-              <w:ind w:left="100" w:right="100" w:firstLine="0" w:firstLineChars="0"/>
-            </w:pPr>
-            <w:r>
-              <w:rPr>
-                <w:rFonts w:ascii="Arial" w:hAnsi="Arial" w:eastAsia="Arial" w:cs="Arial"/>
-                <w:i w:val="false"/>
-                <w:b w:val="false"/>
-                <w:u w:val="none"/>
-                <w:sz w:val="22"/>
-                <w:szCs w:val="22"/>
-                <w:color w:val="000000"/>
-              </w:rPr>
-              <w:t xml:space="preserve">0.059</w:t>
-            </w:r>
-          </w:p>
-        </w:tc>
-        <w:tc>
-          <w:tcPr>
-            <w:tcBorders>
-              <w:bottom w:val="none" w:sz="0" w:space="0" w:color="000000"/>
-              <w:top w:val="none" w:sz="0" w:space="0" w:color="000000"/>
-              <w:left w:val="none" w:sz="0" w:space="0" w:color="000000"/>
-              <w:right w:val="none" w:sz="0" w:space="0" w:color="000000"/>
-            </w:tcBorders>
-            <w:shd w:val="clear" w:color="auto" w:fill="FFFFFF"/>
-            <w:tcMar>
-              <w:top w:w="0" w:type="dxa"/>
-              <w:bottom w:w="0" w:type="dxa"/>
-              <w:left w:w="0" w:type="dxa"/>
-              <w:right w:w="0" w:type="dxa"/>
-            </w:tcMar>
-            <w:vAlign w:val="center"/>
-          </w:tcPr>
-          <w:p>
-            <w:pPr>
-              <w:pStyle w:val="Normal"/>
-              <w:jc w:val="right"/>
-              <w:pBdr>
-                <w:bottom w:val="none" w:sz="0" w:space="0" w:color="000000"/>
-                <w:top w:val="none" w:sz="0" w:space="0" w:color="000000"/>
-                <w:left w:val="none" w:sz="0" w:space="0" w:color="000000"/>
-                <w:right w:val="none" w:sz="0" w:space="0" w:color="000000"/>
-              </w:pBdr>
-              <w:spacing w:after="100" w:before="100" w:line="240"/>
-              <w:ind w:left="100" w:right="100" w:firstLine="0" w:firstLineChars="0"/>
-            </w:pPr>
-            <w:r>
-              <w:rPr>
-                <w:rFonts w:ascii="Arial" w:hAnsi="Arial" w:eastAsia="Arial" w:cs="Arial"/>
-                <w:i w:val="false"/>
-                <w:b w:val="false"/>
-                <w:u w:val="none"/>
-                <w:sz w:val="22"/>
-                <w:szCs w:val="22"/>
-                <w:color w:val="000000"/>
-              </w:rPr>
-              <w:t xml:space="preserve">2.737</w:t>
-            </w:r>
-          </w:p>
-        </w:tc>
-        <w:tc>
-          <w:tcPr>
-            <w:tcBorders>
-              <w:bottom w:val="none" w:sz="0" w:space="0" w:color="000000"/>
-              <w:top w:val="none" w:sz="0" w:space="0" w:color="000000"/>
-              <w:left w:val="none" w:sz="0" w:space="0" w:color="000000"/>
-              <w:right w:val="none" w:sz="0" w:space="0" w:color="000000"/>
-            </w:tcBorders>
-            <w:shd w:val="clear" w:color="auto" w:fill="FFFFFF"/>
-            <w:tcMar>
-              <w:top w:w="0" w:type="dxa"/>
-              <w:bottom w:w="0" w:type="dxa"/>
-              <w:left w:w="0" w:type="dxa"/>
-              <w:right w:w="0" w:type="dxa"/>
-            </w:tcMar>
-            <w:vAlign w:val="center"/>
-          </w:tcPr>
-          <w:p>
-            <w:pPr>
-              <w:pStyle w:val="Normal"/>
-              <w:jc w:val="right"/>
-              <w:pBdr>
-                <w:bottom w:val="none" w:sz="0" w:space="0" w:color="000000"/>
-                <w:top w:val="none" w:sz="0" w:space="0" w:color="000000"/>
-                <w:left w:val="none" w:sz="0" w:space="0" w:color="000000"/>
-                <w:right w:val="none" w:sz="0" w:space="0" w:color="000000"/>
-              </w:pBdr>
-              <w:spacing w:after="100" w:before="100" w:line="240"/>
-              <w:ind w:left="100" w:right="100" w:firstLine="0" w:firstLineChars="0"/>
-            </w:pPr>
-            <w:r>
-              <w:rPr>
-                <w:rFonts w:ascii="Arial" w:hAnsi="Arial" w:eastAsia="Arial" w:cs="Arial"/>
-                <w:i w:val="false"/>
-                <w:b w:val="false"/>
-                <w:u w:val="none"/>
-                <w:sz w:val="22"/>
-                <w:szCs w:val="22"/>
-                <w:color w:val="000000"/>
-              </w:rPr>
-              <w:t xml:space="preserve">0.0001</w:t>
+              <w:t xml:space="preserve">Treatment:Soil_type</w:t>
+            </w:r>
+          </w:p>
+        </w:tc>
+        <w:tc>
+          <w:tcPr>
+            <w:tcBorders>
+              <w:bottom w:val="none" w:sz="0" w:space="0" w:color="000000"/>
+              <w:top w:val="none" w:sz="0" w:space="0" w:color="000000"/>
+              <w:left w:val="none" w:sz="0" w:space="0" w:color="000000"/>
+              <w:right w:val="none" w:sz="0" w:space="0" w:color="000000"/>
+            </w:tcBorders>
+            <w:shd w:val="clear" w:color="auto" w:fill="FFFFFF"/>
+            <w:tcMar>
+              <w:top w:w="0" w:type="dxa"/>
+              <w:bottom w:w="0" w:type="dxa"/>
+              <w:left w:w="0" w:type="dxa"/>
+              <w:right w:w="0" w:type="dxa"/>
+            </w:tcMar>
+            <w:vAlign w:val="center"/>
+          </w:tcPr>
+          <w:p>
+            <w:pPr>
+              <w:pStyle w:val="Normal"/>
+              <w:jc w:val="right"/>
+              <w:pBdr>
+                <w:bottom w:val="none" w:sz="0" w:space="0" w:color="000000"/>
+                <w:top w:val="none" w:sz="0" w:space="0" w:color="000000"/>
+                <w:left w:val="none" w:sz="0" w:space="0" w:color="000000"/>
+                <w:right w:val="none" w:sz="0" w:space="0" w:color="000000"/>
+              </w:pBdr>
+              <w:spacing w:after="100" w:before="100" w:line="240"/>
+              <w:ind w:left="100" w:right="100" w:firstLine="0" w:firstLineChars="0"/>
+            </w:pPr>
+            <w:r>
+              <w:rPr>
+                <w:rFonts w:ascii="Arial" w:hAnsi="Arial" w:eastAsia="Arial" w:cs="Arial"/>
+                <w:i w:val="false"/>
+                <w:b w:val="false"/>
+                <w:u w:val="none"/>
+                <w:sz w:val="22"/>
+                <w:szCs w:val="22"/>
+                <w:color w:val="000000"/>
+              </w:rPr>
+              <w:t xml:space="preserve">5</w:t>
+            </w:r>
+          </w:p>
+        </w:tc>
+        <w:tc>
+          <w:tcPr>
+            <w:tcBorders>
+              <w:bottom w:val="none" w:sz="0" w:space="0" w:color="000000"/>
+              <w:top w:val="none" w:sz="0" w:space="0" w:color="000000"/>
+              <w:left w:val="none" w:sz="0" w:space="0" w:color="000000"/>
+              <w:right w:val="none" w:sz="0" w:space="0" w:color="000000"/>
+            </w:tcBorders>
+            <w:shd w:val="clear" w:color="auto" w:fill="FFFFFF"/>
+            <w:tcMar>
+              <w:top w:w="0" w:type="dxa"/>
+              <w:bottom w:w="0" w:type="dxa"/>
+              <w:left w:w="0" w:type="dxa"/>
+              <w:right w:w="0" w:type="dxa"/>
+            </w:tcMar>
+            <w:vAlign w:val="center"/>
+          </w:tcPr>
+          <w:p>
+            <w:pPr>
+              <w:pStyle w:val="Normal"/>
+              <w:jc w:val="right"/>
+              <w:pBdr>
+                <w:bottom w:val="none" w:sz="0" w:space="0" w:color="000000"/>
+                <w:top w:val="none" w:sz="0" w:space="0" w:color="000000"/>
+                <w:left w:val="none" w:sz="0" w:space="0" w:color="000000"/>
+                <w:right w:val="none" w:sz="0" w:space="0" w:color="000000"/>
+              </w:pBdr>
+              <w:spacing w:after="100" w:before="100" w:line="240"/>
+              <w:ind w:left="100" w:right="100" w:firstLine="0" w:firstLineChars="0"/>
+            </w:pPr>
+            <w:r>
+              <w:rPr>
+                <w:rFonts w:ascii="Arial" w:hAnsi="Arial" w:eastAsia="Arial" w:cs="Arial"/>
+                <w:i w:val="false"/>
+                <w:b w:val="false"/>
+                <w:u w:val="none"/>
+                <w:sz w:val="22"/>
+                <w:szCs w:val="22"/>
+                <w:color w:val="000000"/>
+              </w:rPr>
+              <w:t xml:space="preserve">1.160</w:t>
+            </w:r>
+          </w:p>
+        </w:tc>
+        <w:tc>
+          <w:tcPr>
+            <w:tcBorders>
+              <w:bottom w:val="none" w:sz="0" w:space="0" w:color="000000"/>
+              <w:top w:val="none" w:sz="0" w:space="0" w:color="000000"/>
+              <w:left w:val="none" w:sz="0" w:space="0" w:color="000000"/>
+              <w:right w:val="none" w:sz="0" w:space="0" w:color="000000"/>
+            </w:tcBorders>
+            <w:shd w:val="clear" w:color="auto" w:fill="FFFFFF"/>
+            <w:tcMar>
+              <w:top w:w="0" w:type="dxa"/>
+              <w:bottom w:w="0" w:type="dxa"/>
+              <w:left w:w="0" w:type="dxa"/>
+              <w:right w:w="0" w:type="dxa"/>
+            </w:tcMar>
+            <w:vAlign w:val="center"/>
+          </w:tcPr>
+          <w:p>
+            <w:pPr>
+              <w:pStyle w:val="Normal"/>
+              <w:jc w:val="right"/>
+              <w:pBdr>
+                <w:bottom w:val="none" w:sz="0" w:space="0" w:color="000000"/>
+                <w:top w:val="none" w:sz="0" w:space="0" w:color="000000"/>
+                <w:left w:val="none" w:sz="0" w:space="0" w:color="000000"/>
+                <w:right w:val="none" w:sz="0" w:space="0" w:color="000000"/>
+              </w:pBdr>
+              <w:spacing w:after="100" w:before="100" w:line="240"/>
+              <w:ind w:left="100" w:right="100" w:firstLine="0" w:firstLineChars="0"/>
+            </w:pPr>
+            <w:r>
+              <w:rPr>
+                <w:rFonts w:ascii="Arial" w:hAnsi="Arial" w:eastAsia="Arial" w:cs="Arial"/>
+                <w:i w:val="false"/>
+                <w:b w:val="false"/>
+                <w:u w:val="none"/>
+                <w:sz w:val="22"/>
+                <w:szCs w:val="22"/>
+                <w:color w:val="000000"/>
+              </w:rPr>
+              <w:t xml:space="preserve">0.011</w:t>
+            </w:r>
+          </w:p>
+        </w:tc>
+        <w:tc>
+          <w:tcPr>
+            <w:tcBorders>
+              <w:bottom w:val="none" w:sz="0" w:space="0" w:color="000000"/>
+              <w:top w:val="none" w:sz="0" w:space="0" w:color="000000"/>
+              <w:left w:val="none" w:sz="0" w:space="0" w:color="000000"/>
+              <w:right w:val="none" w:sz="0" w:space="0" w:color="000000"/>
+            </w:tcBorders>
+            <w:shd w:val="clear" w:color="auto" w:fill="FFFFFF"/>
+            <w:tcMar>
+              <w:top w:w="0" w:type="dxa"/>
+              <w:bottom w:w="0" w:type="dxa"/>
+              <w:left w:w="0" w:type="dxa"/>
+              <w:right w:w="0" w:type="dxa"/>
+            </w:tcMar>
+            <w:vAlign w:val="center"/>
+          </w:tcPr>
+          <w:p>
+            <w:pPr>
+              <w:pStyle w:val="Normal"/>
+              <w:jc w:val="right"/>
+              <w:pBdr>
+                <w:bottom w:val="none" w:sz="0" w:space="0" w:color="000000"/>
+                <w:top w:val="none" w:sz="0" w:space="0" w:color="000000"/>
+                <w:left w:val="none" w:sz="0" w:space="0" w:color="000000"/>
+                <w:right w:val="none" w:sz="0" w:space="0" w:color="000000"/>
+              </w:pBdr>
+              <w:spacing w:after="100" w:before="100" w:line="240"/>
+              <w:ind w:left="100" w:right="100" w:firstLine="0" w:firstLineChars="0"/>
+            </w:pPr>
+            <w:r>
+              <w:rPr>
+                <w:rFonts w:ascii="Arial" w:hAnsi="Arial" w:eastAsia="Arial" w:cs="Arial"/>
+                <w:i w:val="false"/>
+                <w:b w:val="false"/>
+                <w:u w:val="none"/>
+                <w:sz w:val="22"/>
+                <w:szCs w:val="22"/>
+                <w:color w:val="000000"/>
+              </w:rPr>
+              <w:t xml:space="preserve">1.533</w:t>
+            </w:r>
+          </w:p>
+        </w:tc>
+        <w:tc>
+          <w:tcPr>
+            <w:tcBorders>
+              <w:bottom w:val="none" w:sz="0" w:space="0" w:color="000000"/>
+              <w:top w:val="none" w:sz="0" w:space="0" w:color="000000"/>
+              <w:left w:val="none" w:sz="0" w:space="0" w:color="000000"/>
+              <w:right w:val="none" w:sz="0" w:space="0" w:color="000000"/>
+            </w:tcBorders>
+            <w:shd w:val="clear" w:color="auto" w:fill="FFFFFF"/>
+            <w:tcMar>
+              <w:top w:w="0" w:type="dxa"/>
+              <w:bottom w:w="0" w:type="dxa"/>
+              <w:left w:w="0" w:type="dxa"/>
+              <w:right w:w="0" w:type="dxa"/>
+            </w:tcMar>
+            <w:vAlign w:val="center"/>
+          </w:tcPr>
+          <w:p>
+            <w:pPr>
+              <w:pStyle w:val="Normal"/>
+              <w:jc w:val="right"/>
+              <w:pBdr>
+                <w:bottom w:val="none" w:sz="0" w:space="0" w:color="000000"/>
+                <w:top w:val="none" w:sz="0" w:space="0" w:color="000000"/>
+                <w:left w:val="none" w:sz="0" w:space="0" w:color="000000"/>
+                <w:right w:val="none" w:sz="0" w:space="0" w:color="000000"/>
+              </w:pBdr>
+              <w:spacing w:after="100" w:before="100" w:line="240"/>
+              <w:ind w:left="100" w:right="100" w:firstLine="0" w:firstLineChars="0"/>
+            </w:pPr>
+            <w:r>
+              <w:rPr>
+                <w:rFonts w:ascii="Arial" w:hAnsi="Arial" w:eastAsia="Arial" w:cs="Arial"/>
+                <w:i w:val="false"/>
+                <w:b w:val="false"/>
+                <w:u w:val="none"/>
+                <w:sz w:val="22"/>
+                <w:szCs w:val="22"/>
+                <w:color w:val="000000"/>
+              </w:rPr>
+              <w:t xml:space="preserve">0.359307359</w:t>
             </w:r>
           </w:p>
         </w:tc>
@@ -1649,7 +1649,7 @@
         <w:trPr>
           <w:trHeight w:val="360" w:hRule="auto"/>
         </w:trPr>
-        body6
+        body 6
         <w:tc>
           <w:tcPr>
             <w:tcBorders>
@@ -1690,227 +1690,227 @@
                 <w:szCs w:val="22"/>
                 <w:color w:val="000000"/>
               </w:rPr>
-              <w:t xml:space="preserve">Soil_type:Time_point</w:t>
-            </w:r>
-          </w:p>
-        </w:tc>
-        <w:tc>
-          <w:tcPr>
-            <w:tcBorders>
-              <w:bottom w:val="none" w:sz="0" w:space="0" w:color="000000"/>
-              <w:top w:val="none" w:sz="0" w:space="0" w:color="000000"/>
-              <w:left w:val="none" w:sz="0" w:space="0" w:color="000000"/>
-              <w:right w:val="none" w:sz="0" w:space="0" w:color="000000"/>
-            </w:tcBorders>
-            <w:shd w:val="clear" w:color="auto" w:fill="FFFFFF"/>
-            <w:tcMar>
-              <w:top w:w="0" w:type="dxa"/>
-              <w:bottom w:w="0" w:type="dxa"/>
-              <w:left w:w="0" w:type="dxa"/>
-              <w:right w:w="0" w:type="dxa"/>
-            </w:tcMar>
-            <w:vAlign w:val="center"/>
-          </w:tcPr>
-          <w:p>
-            <w:pPr>
-              <w:pStyle w:val="Normal"/>
-              <w:jc w:val="right"/>
-              <w:pBdr>
-                <w:bottom w:val="none" w:sz="0" w:space="0" w:color="000000"/>
-                <w:top w:val="none" w:sz="0" w:space="0" w:color="000000"/>
-                <w:left w:val="none" w:sz="0" w:space="0" w:color="000000"/>
-                <w:right w:val="none" w:sz="0" w:space="0" w:color="000000"/>
-              </w:pBdr>
-              <w:spacing w:after="100" w:before="100" w:line="240"/>
-              <w:ind w:left="100" w:right="100" w:firstLine="0" w:firstLineChars="0"/>
-            </w:pPr>
-            <w:r>
-              <w:rPr>
-                <w:rFonts w:ascii="Arial" w:hAnsi="Arial" w:eastAsia="Arial" w:cs="Arial"/>
-                <w:i w:val="false"/>
-                <w:b w:val="false"/>
-                <w:u w:val="none"/>
-                <w:sz w:val="22"/>
-                <w:szCs w:val="22"/>
-                <w:color w:val="000000"/>
-              </w:rPr>
-              <w:t xml:space="preserve">3</w:t>
-            </w:r>
-          </w:p>
-        </w:tc>
-        <w:tc>
-          <w:tcPr>
-            <w:tcBorders>
-              <w:bottom w:val="none" w:sz="0" w:space="0" w:color="000000"/>
-              <w:top w:val="none" w:sz="0" w:space="0" w:color="000000"/>
-              <w:left w:val="none" w:sz="0" w:space="0" w:color="000000"/>
-              <w:right w:val="none" w:sz="0" w:space="0" w:color="000000"/>
-            </w:tcBorders>
-            <w:shd w:val="clear" w:color="auto" w:fill="FFFFFF"/>
-            <w:tcMar>
-              <w:top w:w="0" w:type="dxa"/>
-              <w:bottom w:w="0" w:type="dxa"/>
-              <w:left w:w="0" w:type="dxa"/>
-              <w:right w:w="0" w:type="dxa"/>
-            </w:tcMar>
-            <w:vAlign w:val="center"/>
-          </w:tcPr>
-          <w:p>
-            <w:pPr>
-              <w:pStyle w:val="Normal"/>
-              <w:jc w:val="right"/>
-              <w:pBdr>
-                <w:bottom w:val="none" w:sz="0" w:space="0" w:color="000000"/>
-                <w:top w:val="none" w:sz="0" w:space="0" w:color="000000"/>
-                <w:left w:val="none" w:sz="0" w:space="0" w:color="000000"/>
-                <w:right w:val="none" w:sz="0" w:space="0" w:color="000000"/>
-              </w:pBdr>
-              <w:spacing w:after="100" w:before="100" w:line="240"/>
-              <w:ind w:left="100" w:right="100" w:firstLine="0" w:firstLineChars="0"/>
-            </w:pPr>
-            <w:r>
-              <w:rPr>
-                <w:rFonts w:ascii="Arial" w:hAnsi="Arial" w:eastAsia="Arial" w:cs="Arial"/>
-                <w:i w:val="false"/>
-                <w:b w:val="false"/>
-                <w:u w:val="none"/>
-                <w:sz w:val="22"/>
-                <w:szCs w:val="22"/>
-                <w:color w:val="000000"/>
-              </w:rPr>
-              <w:t xml:space="preserve">0.926</w:t>
-            </w:r>
-          </w:p>
-        </w:tc>
-        <w:tc>
-          <w:tcPr>
-            <w:tcBorders>
-              <w:bottom w:val="none" w:sz="0" w:space="0" w:color="000000"/>
-              <w:top w:val="none" w:sz="0" w:space="0" w:color="000000"/>
-              <w:left w:val="none" w:sz="0" w:space="0" w:color="000000"/>
-              <w:right w:val="none" w:sz="0" w:space="0" w:color="000000"/>
-            </w:tcBorders>
-            <w:shd w:val="clear" w:color="auto" w:fill="FFFFFF"/>
-            <w:tcMar>
-              <w:top w:w="0" w:type="dxa"/>
-              <w:bottom w:w="0" w:type="dxa"/>
-              <w:left w:w="0" w:type="dxa"/>
-              <w:right w:w="0" w:type="dxa"/>
-            </w:tcMar>
-            <w:vAlign w:val="center"/>
-          </w:tcPr>
-          <w:p>
-            <w:pPr>
-              <w:pStyle w:val="Normal"/>
-              <w:jc w:val="right"/>
-              <w:pBdr>
-                <w:bottom w:val="none" w:sz="0" w:space="0" w:color="000000"/>
-                <w:top w:val="none" w:sz="0" w:space="0" w:color="000000"/>
-                <w:left w:val="none" w:sz="0" w:space="0" w:color="000000"/>
-                <w:right w:val="none" w:sz="0" w:space="0" w:color="000000"/>
-              </w:pBdr>
-              <w:spacing w:after="100" w:before="100" w:line="240"/>
-              <w:ind w:left="100" w:right="100" w:firstLine="0" w:firstLineChars="0"/>
-            </w:pPr>
-            <w:r>
-              <w:rPr>
-                <w:rFonts w:ascii="Arial" w:hAnsi="Arial" w:eastAsia="Arial" w:cs="Arial"/>
-                <w:i w:val="false"/>
-                <w:b w:val="false"/>
-                <w:u w:val="none"/>
-                <w:sz w:val="22"/>
-                <w:szCs w:val="22"/>
-                <w:color w:val="000000"/>
-              </w:rPr>
-              <w:t xml:space="preserve">0.009</w:t>
-            </w:r>
-          </w:p>
-        </w:tc>
-        <w:tc>
-          <w:tcPr>
-            <w:tcBorders>
-              <w:bottom w:val="none" w:sz="0" w:space="0" w:color="000000"/>
-              <w:top w:val="none" w:sz="0" w:space="0" w:color="000000"/>
-              <w:left w:val="none" w:sz="0" w:space="0" w:color="000000"/>
-              <w:right w:val="none" w:sz="0" w:space="0" w:color="000000"/>
-            </w:tcBorders>
-            <w:shd w:val="clear" w:color="auto" w:fill="FFFFFF"/>
-            <w:tcMar>
-              <w:top w:w="0" w:type="dxa"/>
-              <w:bottom w:w="0" w:type="dxa"/>
-              <w:left w:w="0" w:type="dxa"/>
-              <w:right w:w="0" w:type="dxa"/>
-            </w:tcMar>
-            <w:vAlign w:val="center"/>
-          </w:tcPr>
-          <w:p>
-            <w:pPr>
-              <w:pStyle w:val="Normal"/>
-              <w:jc w:val="right"/>
-              <w:pBdr>
-                <w:bottom w:val="none" w:sz="0" w:space="0" w:color="000000"/>
-                <w:top w:val="none" w:sz="0" w:space="0" w:color="000000"/>
-                <w:left w:val="none" w:sz="0" w:space="0" w:color="000000"/>
-                <w:right w:val="none" w:sz="0" w:space="0" w:color="000000"/>
-              </w:pBdr>
-              <w:spacing w:after="100" w:before="100" w:line="240"/>
-              <w:ind w:left="100" w:right="100" w:firstLine="0" w:firstLineChars="0"/>
-            </w:pPr>
-            <w:r>
-              <w:rPr>
-                <w:rFonts w:ascii="Arial" w:hAnsi="Arial" w:eastAsia="Arial" w:cs="Arial"/>
-                <w:i w:val="false"/>
-                <w:b w:val="false"/>
-                <w:u w:val="none"/>
-                <w:sz w:val="22"/>
-                <w:szCs w:val="22"/>
-                <w:color w:val="000000"/>
-              </w:rPr>
-              <w:t xml:space="preserve">2.017</w:t>
-            </w:r>
-          </w:p>
-        </w:tc>
-        <w:tc>
-          <w:tcPr>
-            <w:tcBorders>
-              <w:bottom w:val="none" w:sz="0" w:space="0" w:color="000000"/>
-              <w:top w:val="none" w:sz="0" w:space="0" w:color="000000"/>
-              <w:left w:val="none" w:sz="0" w:space="0" w:color="000000"/>
-              <w:right w:val="none" w:sz="0" w:space="0" w:color="000000"/>
-            </w:tcBorders>
-            <w:shd w:val="clear" w:color="auto" w:fill="FFFFFF"/>
-            <w:tcMar>
-              <w:top w:w="0" w:type="dxa"/>
-              <w:bottom w:w="0" w:type="dxa"/>
-              <w:left w:w="0" w:type="dxa"/>
-              <w:right w:w="0" w:type="dxa"/>
-            </w:tcMar>
-            <w:vAlign w:val="center"/>
-          </w:tcPr>
-          <w:p>
-            <w:pPr>
-              <w:pStyle w:val="Normal"/>
-              <w:jc w:val="right"/>
-              <w:pBdr>
-                <w:bottom w:val="none" w:sz="0" w:space="0" w:color="000000"/>
-                <w:top w:val="none" w:sz="0" w:space="0" w:color="000000"/>
-                <w:left w:val="none" w:sz="0" w:space="0" w:color="000000"/>
-                <w:right w:val="none" w:sz="0" w:space="0" w:color="000000"/>
-              </w:pBdr>
-              <w:spacing w:after="100" w:before="100" w:line="240"/>
-              <w:ind w:left="100" w:right="100" w:firstLine="0" w:firstLineChars="0"/>
-            </w:pPr>
-            <w:r>
-              <w:rPr>
-                <w:rFonts w:ascii="Arial" w:hAnsi="Arial" w:eastAsia="Arial" w:cs="Arial"/>
-                <w:i w:val="false"/>
-                <w:b w:val="false"/>
-                <w:u w:val="none"/>
-                <w:sz w:val="22"/>
-                <w:szCs w:val="22"/>
-                <w:color w:val="000000"/>
-              </w:rPr>
-              <w:t xml:space="preserve">0.0015</w:t>
+              <w:t xml:space="preserve">Treatment:Time_point</w:t>
+            </w:r>
+          </w:p>
+        </w:tc>
+        <w:tc>
+          <w:tcPr>
+            <w:tcBorders>
+              <w:bottom w:val="none" w:sz="0" w:space="0" w:color="000000"/>
+              <w:top w:val="none" w:sz="0" w:space="0" w:color="000000"/>
+              <w:left w:val="none" w:sz="0" w:space="0" w:color="000000"/>
+              <w:right w:val="none" w:sz="0" w:space="0" w:color="000000"/>
+            </w:tcBorders>
+            <w:shd w:val="clear" w:color="auto" w:fill="FFFFFF"/>
+            <w:tcMar>
+              <w:top w:w="0" w:type="dxa"/>
+              <w:bottom w:w="0" w:type="dxa"/>
+              <w:left w:w="0" w:type="dxa"/>
+              <w:right w:w="0" w:type="dxa"/>
+            </w:tcMar>
+            <w:vAlign w:val="center"/>
+          </w:tcPr>
+          <w:p>
+            <w:pPr>
+              <w:pStyle w:val="Normal"/>
+              <w:jc w:val="right"/>
+              <w:pBdr>
+                <w:bottom w:val="none" w:sz="0" w:space="0" w:color="000000"/>
+                <w:top w:val="none" w:sz="0" w:space="0" w:color="000000"/>
+                <w:left w:val="none" w:sz="0" w:space="0" w:color="000000"/>
+                <w:right w:val="none" w:sz="0" w:space="0" w:color="000000"/>
+              </w:pBdr>
+              <w:spacing w:after="100" w:before="100" w:line="240"/>
+              <w:ind w:left="100" w:right="100" w:firstLine="0" w:firstLineChars="0"/>
+            </w:pPr>
+            <w:r>
+              <w:rPr>
+                <w:rFonts w:ascii="Arial" w:hAnsi="Arial" w:eastAsia="Arial" w:cs="Arial"/>
+                <w:i w:val="false"/>
+                <w:b w:val="false"/>
+                <w:u w:val="none"/>
+                <w:sz w:val="22"/>
+                <w:szCs w:val="22"/>
+                <w:color w:val="000000"/>
+              </w:rPr>
+              <w:t xml:space="preserve">15</w:t>
+            </w:r>
+          </w:p>
+        </w:tc>
+        <w:tc>
+          <w:tcPr>
+            <w:tcBorders>
+              <w:bottom w:val="none" w:sz="0" w:space="0" w:color="000000"/>
+              <w:top w:val="none" w:sz="0" w:space="0" w:color="000000"/>
+              <w:left w:val="none" w:sz="0" w:space="0" w:color="000000"/>
+              <w:right w:val="none" w:sz="0" w:space="0" w:color="000000"/>
+            </w:tcBorders>
+            <w:shd w:val="clear" w:color="auto" w:fill="FFFFFF"/>
+            <w:tcMar>
+              <w:top w:w="0" w:type="dxa"/>
+              <w:bottom w:w="0" w:type="dxa"/>
+              <w:left w:w="0" w:type="dxa"/>
+              <w:right w:w="0" w:type="dxa"/>
+            </w:tcMar>
+            <w:vAlign w:val="center"/>
+          </w:tcPr>
+          <w:p>
+            <w:pPr>
+              <w:pStyle w:val="Normal"/>
+              <w:jc w:val="right"/>
+              <w:pBdr>
+                <w:bottom w:val="none" w:sz="0" w:space="0" w:color="000000"/>
+                <w:top w:val="none" w:sz="0" w:space="0" w:color="000000"/>
+                <w:left w:val="none" w:sz="0" w:space="0" w:color="000000"/>
+                <w:right w:val="none" w:sz="0" w:space="0" w:color="000000"/>
+              </w:pBdr>
+              <w:spacing w:after="100" w:before="100" w:line="240"/>
+              <w:ind w:left="100" w:right="100" w:firstLine="0" w:firstLineChars="0"/>
+            </w:pPr>
+            <w:r>
+              <w:rPr>
+                <w:rFonts w:ascii="Arial" w:hAnsi="Arial" w:eastAsia="Arial" w:cs="Arial"/>
+                <w:i w:val="false"/>
+                <w:b w:val="false"/>
+                <w:u w:val="none"/>
+                <w:sz w:val="22"/>
+                <w:szCs w:val="22"/>
+                <w:color w:val="000000"/>
+              </w:rPr>
+              <w:t xml:space="preserve">6.281</w:t>
+            </w:r>
+          </w:p>
+        </w:tc>
+        <w:tc>
+          <w:tcPr>
+            <w:tcBorders>
+              <w:bottom w:val="none" w:sz="0" w:space="0" w:color="000000"/>
+              <w:top w:val="none" w:sz="0" w:space="0" w:color="000000"/>
+              <w:left w:val="none" w:sz="0" w:space="0" w:color="000000"/>
+              <w:right w:val="none" w:sz="0" w:space="0" w:color="000000"/>
+            </w:tcBorders>
+            <w:shd w:val="clear" w:color="auto" w:fill="FFFFFF"/>
+            <w:tcMar>
+              <w:top w:w="0" w:type="dxa"/>
+              <w:bottom w:w="0" w:type="dxa"/>
+              <w:left w:w="0" w:type="dxa"/>
+              <w:right w:w="0" w:type="dxa"/>
+            </w:tcMar>
+            <w:vAlign w:val="center"/>
+          </w:tcPr>
+          <w:p>
+            <w:pPr>
+              <w:pStyle w:val="Normal"/>
+              <w:jc w:val="right"/>
+              <w:pBdr>
+                <w:bottom w:val="none" w:sz="0" w:space="0" w:color="000000"/>
+                <w:top w:val="none" w:sz="0" w:space="0" w:color="000000"/>
+                <w:left w:val="none" w:sz="0" w:space="0" w:color="000000"/>
+                <w:right w:val="none" w:sz="0" w:space="0" w:color="000000"/>
+              </w:pBdr>
+              <w:spacing w:after="100" w:before="100" w:line="240"/>
+              <w:ind w:left="100" w:right="100" w:firstLine="0" w:firstLineChars="0"/>
+            </w:pPr>
+            <w:r>
+              <w:rPr>
+                <w:rFonts w:ascii="Arial" w:hAnsi="Arial" w:eastAsia="Arial" w:cs="Arial"/>
+                <w:i w:val="false"/>
+                <w:b w:val="false"/>
+                <w:u w:val="none"/>
+                <w:sz w:val="22"/>
+                <w:szCs w:val="22"/>
+                <w:color w:val="000000"/>
+              </w:rPr>
+              <w:t xml:space="preserve">0.059</w:t>
+            </w:r>
+          </w:p>
+        </w:tc>
+        <w:tc>
+          <w:tcPr>
+            <w:tcBorders>
+              <w:bottom w:val="none" w:sz="0" w:space="0" w:color="000000"/>
+              <w:top w:val="none" w:sz="0" w:space="0" w:color="000000"/>
+              <w:left w:val="none" w:sz="0" w:space="0" w:color="000000"/>
+              <w:right w:val="none" w:sz="0" w:space="0" w:color="000000"/>
+            </w:tcBorders>
+            <w:shd w:val="clear" w:color="auto" w:fill="FFFFFF"/>
+            <w:tcMar>
+              <w:top w:w="0" w:type="dxa"/>
+              <w:bottom w:w="0" w:type="dxa"/>
+              <w:left w:w="0" w:type="dxa"/>
+              <w:right w:w="0" w:type="dxa"/>
+            </w:tcMar>
+            <w:vAlign w:val="center"/>
+          </w:tcPr>
+          <w:p>
+            <w:pPr>
+              <w:pStyle w:val="Normal"/>
+              <w:jc w:val="right"/>
+              <w:pBdr>
+                <w:bottom w:val="none" w:sz="0" w:space="0" w:color="000000"/>
+                <w:top w:val="none" w:sz="0" w:space="0" w:color="000000"/>
+                <w:left w:val="none" w:sz="0" w:space="0" w:color="000000"/>
+                <w:right w:val="none" w:sz="0" w:space="0" w:color="000000"/>
+              </w:pBdr>
+              <w:spacing w:after="100" w:before="100" w:line="240"/>
+              <w:ind w:left="100" w:right="100" w:firstLine="0" w:firstLineChars="0"/>
+            </w:pPr>
+            <w:r>
+              <w:rPr>
+                <w:rFonts w:ascii="Arial" w:hAnsi="Arial" w:eastAsia="Arial" w:cs="Arial"/>
+                <w:i w:val="false"/>
+                <w:b w:val="false"/>
+                <w:u w:val="none"/>
+                <w:sz w:val="22"/>
+                <w:szCs w:val="22"/>
+                <w:color w:val="000000"/>
+              </w:rPr>
+              <w:t xml:space="preserve">2.768</w:t>
+            </w:r>
+          </w:p>
+        </w:tc>
+        <w:tc>
+          <w:tcPr>
+            <w:tcBorders>
+              <w:bottom w:val="none" w:sz="0" w:space="0" w:color="000000"/>
+              <w:top w:val="none" w:sz="0" w:space="0" w:color="000000"/>
+              <w:left w:val="none" w:sz="0" w:space="0" w:color="000000"/>
+              <w:right w:val="none" w:sz="0" w:space="0" w:color="000000"/>
+            </w:tcBorders>
+            <w:shd w:val="clear" w:color="auto" w:fill="FFFFFF"/>
+            <w:tcMar>
+              <w:top w:w="0" w:type="dxa"/>
+              <w:bottom w:w="0" w:type="dxa"/>
+              <w:left w:w="0" w:type="dxa"/>
+              <w:right w:w="0" w:type="dxa"/>
+            </w:tcMar>
+            <w:vAlign w:val="center"/>
+          </w:tcPr>
+          <w:p>
+            <w:pPr>
+              <w:pStyle w:val="Normal"/>
+              <w:jc w:val="right"/>
+              <w:pBdr>
+                <w:bottom w:val="none" w:sz="0" w:space="0" w:color="000000"/>
+                <w:top w:val="none" w:sz="0" w:space="0" w:color="000000"/>
+                <w:left w:val="none" w:sz="0" w:space="0" w:color="000000"/>
+                <w:right w:val="none" w:sz="0" w:space="0" w:color="000000"/>
+              </w:pBdr>
+              <w:spacing w:after="100" w:before="100" w:line="240"/>
+              <w:ind w:left="100" w:right="100" w:firstLine="0" w:firstLineChars="0"/>
+            </w:pPr>
+            <w:r>
+              <w:rPr>
+                <w:rFonts w:ascii="Arial" w:hAnsi="Arial" w:eastAsia="Arial" w:cs="Arial"/>
+                <w:i w:val="false"/>
+                <w:b w:val="false"/>
+                <w:u w:val="none"/>
+                <w:sz w:val="22"/>
+                <w:szCs w:val="22"/>
+                <w:color w:val="000000"/>
+              </w:rPr>
+              <w:t xml:space="preserve">0.826839827</w:t>
             </w:r>
           </w:p>
         </w:tc>
@@ -1919,7 +1919,7 @@
         <w:trPr>
           <w:trHeight w:val="360" w:hRule="auto"/>
         </w:trPr>
-        body7
+        body 7
         <w:tc>
           <w:tcPr>
             <w:tcBorders>
@@ -1960,227 +1960,227 @@
                 <w:szCs w:val="22"/>
                 <w:color w:val="000000"/>
               </w:rPr>
-              <w:t xml:space="preserve">Treatment:Soil_type:Time_point</w:t>
-            </w:r>
-          </w:p>
-        </w:tc>
-        <w:tc>
-          <w:tcPr>
-            <w:tcBorders>
-              <w:bottom w:val="none" w:sz="0" w:space="0" w:color="000000"/>
-              <w:top w:val="none" w:sz="0" w:space="0" w:color="000000"/>
-              <w:left w:val="none" w:sz="0" w:space="0" w:color="000000"/>
-              <w:right w:val="none" w:sz="0" w:space="0" w:color="000000"/>
-            </w:tcBorders>
-            <w:shd w:val="clear" w:color="auto" w:fill="FFFFFF"/>
-            <w:tcMar>
-              <w:top w:w="0" w:type="dxa"/>
-              <w:bottom w:w="0" w:type="dxa"/>
-              <w:left w:w="0" w:type="dxa"/>
-              <w:right w:w="0" w:type="dxa"/>
-            </w:tcMar>
-            <w:vAlign w:val="center"/>
-          </w:tcPr>
-          <w:p>
-            <w:pPr>
-              <w:pStyle w:val="Normal"/>
-              <w:jc w:val="right"/>
-              <w:pBdr>
-                <w:bottom w:val="none" w:sz="0" w:space="0" w:color="000000"/>
-                <w:top w:val="none" w:sz="0" w:space="0" w:color="000000"/>
-                <w:left w:val="none" w:sz="0" w:space="0" w:color="000000"/>
-                <w:right w:val="none" w:sz="0" w:space="0" w:color="000000"/>
-              </w:pBdr>
-              <w:spacing w:after="100" w:before="100" w:line="240"/>
-              <w:ind w:left="100" w:right="100" w:firstLine="0" w:firstLineChars="0"/>
-            </w:pPr>
-            <w:r>
-              <w:rPr>
-                <w:rFonts w:ascii="Arial" w:hAnsi="Arial" w:eastAsia="Arial" w:cs="Arial"/>
-                <w:i w:val="false"/>
-                <w:b w:val="false"/>
-                <w:u w:val="none"/>
-                <w:sz w:val="22"/>
-                <w:szCs w:val="22"/>
-                <w:color w:val="000000"/>
-              </w:rPr>
-              <w:t xml:space="preserve">15</w:t>
-            </w:r>
-          </w:p>
-        </w:tc>
-        <w:tc>
-          <w:tcPr>
-            <w:tcBorders>
-              <w:bottom w:val="none" w:sz="0" w:space="0" w:color="000000"/>
-              <w:top w:val="none" w:sz="0" w:space="0" w:color="000000"/>
-              <w:left w:val="none" w:sz="0" w:space="0" w:color="000000"/>
-              <w:right w:val="none" w:sz="0" w:space="0" w:color="000000"/>
-            </w:tcBorders>
-            <w:shd w:val="clear" w:color="auto" w:fill="FFFFFF"/>
-            <w:tcMar>
-              <w:top w:w="0" w:type="dxa"/>
-              <w:bottom w:w="0" w:type="dxa"/>
-              <w:left w:w="0" w:type="dxa"/>
-              <w:right w:w="0" w:type="dxa"/>
-            </w:tcMar>
-            <w:vAlign w:val="center"/>
-          </w:tcPr>
-          <w:p>
-            <w:pPr>
-              <w:pStyle w:val="Normal"/>
-              <w:jc w:val="right"/>
-              <w:pBdr>
-                <w:bottom w:val="none" w:sz="0" w:space="0" w:color="000000"/>
-                <w:top w:val="none" w:sz="0" w:space="0" w:color="000000"/>
-                <w:left w:val="none" w:sz="0" w:space="0" w:color="000000"/>
-                <w:right w:val="none" w:sz="0" w:space="0" w:color="000000"/>
-              </w:pBdr>
-              <w:spacing w:after="100" w:before="100" w:line="240"/>
-              <w:ind w:left="100" w:right="100" w:firstLine="0" w:firstLineChars="0"/>
-            </w:pPr>
-            <w:r>
-              <w:rPr>
-                <w:rFonts w:ascii="Arial" w:hAnsi="Arial" w:eastAsia="Arial" w:cs="Arial"/>
-                <w:i w:val="false"/>
-                <w:b w:val="false"/>
-                <w:u w:val="none"/>
-                <w:sz w:val="22"/>
-                <w:szCs w:val="22"/>
-                <w:color w:val="000000"/>
-              </w:rPr>
-              <w:t xml:space="preserve">3.023</w:t>
-            </w:r>
-          </w:p>
-        </w:tc>
-        <w:tc>
-          <w:tcPr>
-            <w:tcBorders>
-              <w:bottom w:val="none" w:sz="0" w:space="0" w:color="000000"/>
-              <w:top w:val="none" w:sz="0" w:space="0" w:color="000000"/>
-              <w:left w:val="none" w:sz="0" w:space="0" w:color="000000"/>
-              <w:right w:val="none" w:sz="0" w:space="0" w:color="000000"/>
-            </w:tcBorders>
-            <w:shd w:val="clear" w:color="auto" w:fill="FFFFFF"/>
-            <w:tcMar>
-              <w:top w:w="0" w:type="dxa"/>
-              <w:bottom w:w="0" w:type="dxa"/>
-              <w:left w:w="0" w:type="dxa"/>
-              <w:right w:w="0" w:type="dxa"/>
-            </w:tcMar>
-            <w:vAlign w:val="center"/>
-          </w:tcPr>
-          <w:p>
-            <w:pPr>
-              <w:pStyle w:val="Normal"/>
-              <w:jc w:val="right"/>
-              <w:pBdr>
-                <w:bottom w:val="none" w:sz="0" w:space="0" w:color="000000"/>
-                <w:top w:val="none" w:sz="0" w:space="0" w:color="000000"/>
-                <w:left w:val="none" w:sz="0" w:space="0" w:color="000000"/>
-                <w:right w:val="none" w:sz="0" w:space="0" w:color="000000"/>
-              </w:pBdr>
-              <w:spacing w:after="100" w:before="100" w:line="240"/>
-              <w:ind w:left="100" w:right="100" w:firstLine="0" w:firstLineChars="0"/>
-            </w:pPr>
-            <w:r>
-              <w:rPr>
-                <w:rFonts w:ascii="Arial" w:hAnsi="Arial" w:eastAsia="Arial" w:cs="Arial"/>
-                <w:i w:val="false"/>
-                <w:b w:val="false"/>
-                <w:u w:val="none"/>
-                <w:sz w:val="22"/>
-                <w:szCs w:val="22"/>
-                <w:color w:val="000000"/>
-              </w:rPr>
-              <w:t xml:space="preserve">0.028</w:t>
-            </w:r>
-          </w:p>
-        </w:tc>
-        <w:tc>
-          <w:tcPr>
-            <w:tcBorders>
-              <w:bottom w:val="none" w:sz="0" w:space="0" w:color="000000"/>
-              <w:top w:val="none" w:sz="0" w:space="0" w:color="000000"/>
-              <w:left w:val="none" w:sz="0" w:space="0" w:color="000000"/>
-              <w:right w:val="none" w:sz="0" w:space="0" w:color="000000"/>
-            </w:tcBorders>
-            <w:shd w:val="clear" w:color="auto" w:fill="FFFFFF"/>
-            <w:tcMar>
-              <w:top w:w="0" w:type="dxa"/>
-              <w:bottom w:w="0" w:type="dxa"/>
-              <w:left w:w="0" w:type="dxa"/>
-              <w:right w:w="0" w:type="dxa"/>
-            </w:tcMar>
-            <w:vAlign w:val="center"/>
-          </w:tcPr>
-          <w:p>
-            <w:pPr>
-              <w:pStyle w:val="Normal"/>
-              <w:jc w:val="right"/>
-              <w:pBdr>
-                <w:bottom w:val="none" w:sz="0" w:space="0" w:color="000000"/>
-                <w:top w:val="none" w:sz="0" w:space="0" w:color="000000"/>
-                <w:left w:val="none" w:sz="0" w:space="0" w:color="000000"/>
-                <w:right w:val="none" w:sz="0" w:space="0" w:color="000000"/>
-              </w:pBdr>
-              <w:spacing w:after="100" w:before="100" w:line="240"/>
-              <w:ind w:left="100" w:right="100" w:firstLine="0" w:firstLineChars="0"/>
-            </w:pPr>
-            <w:r>
-              <w:rPr>
-                <w:rFonts w:ascii="Arial" w:hAnsi="Arial" w:eastAsia="Arial" w:cs="Arial"/>
-                <w:i w:val="false"/>
-                <w:b w:val="false"/>
-                <w:u w:val="none"/>
-                <w:sz w:val="22"/>
-                <w:szCs w:val="22"/>
-                <w:color w:val="000000"/>
-              </w:rPr>
-              <w:t xml:space="preserve">1.317</w:t>
-            </w:r>
-          </w:p>
-        </w:tc>
-        <w:tc>
-          <w:tcPr>
-            <w:tcBorders>
-              <w:bottom w:val="none" w:sz="0" w:space="0" w:color="000000"/>
-              <w:top w:val="none" w:sz="0" w:space="0" w:color="000000"/>
-              <w:left w:val="none" w:sz="0" w:space="0" w:color="000000"/>
-              <w:right w:val="none" w:sz="0" w:space="0" w:color="000000"/>
-            </w:tcBorders>
-            <w:shd w:val="clear" w:color="auto" w:fill="FFFFFF"/>
-            <w:tcMar>
-              <w:top w:w="0" w:type="dxa"/>
-              <w:bottom w:w="0" w:type="dxa"/>
-              <w:left w:w="0" w:type="dxa"/>
-              <w:right w:w="0" w:type="dxa"/>
-            </w:tcMar>
-            <w:vAlign w:val="center"/>
-          </w:tcPr>
-          <w:p>
-            <w:pPr>
-              <w:pStyle w:val="Normal"/>
-              <w:jc w:val="right"/>
-              <w:pBdr>
-                <w:bottom w:val="none" w:sz="0" w:space="0" w:color="000000"/>
-                <w:top w:val="none" w:sz="0" w:space="0" w:color="000000"/>
-                <w:left w:val="none" w:sz="0" w:space="0" w:color="000000"/>
-                <w:right w:val="none" w:sz="0" w:space="0" w:color="000000"/>
-              </w:pBdr>
-              <w:spacing w:after="100" w:before="100" w:line="240"/>
-              <w:ind w:left="100" w:right="100" w:firstLine="0" w:firstLineChars="0"/>
-            </w:pPr>
-            <w:r>
-              <w:rPr>
-                <w:rFonts w:ascii="Arial" w:hAnsi="Arial" w:eastAsia="Arial" w:cs="Arial"/>
-                <w:i w:val="false"/>
-                <w:b w:val="false"/>
-                <w:u w:val="none"/>
-                <w:sz w:val="22"/>
-                <w:szCs w:val="22"/>
-                <w:color w:val="000000"/>
-              </w:rPr>
-              <w:t xml:space="preserve">0.0025</w:t>
+              <w:t xml:space="preserve">Soil_type:Time_point</w:t>
+            </w:r>
+          </w:p>
+        </w:tc>
+        <w:tc>
+          <w:tcPr>
+            <w:tcBorders>
+              <w:bottom w:val="none" w:sz="0" w:space="0" w:color="000000"/>
+              <w:top w:val="none" w:sz="0" w:space="0" w:color="000000"/>
+              <w:left w:val="none" w:sz="0" w:space="0" w:color="000000"/>
+              <w:right w:val="none" w:sz="0" w:space="0" w:color="000000"/>
+            </w:tcBorders>
+            <w:shd w:val="clear" w:color="auto" w:fill="FFFFFF"/>
+            <w:tcMar>
+              <w:top w:w="0" w:type="dxa"/>
+              <w:bottom w:w="0" w:type="dxa"/>
+              <w:left w:w="0" w:type="dxa"/>
+              <w:right w:w="0" w:type="dxa"/>
+            </w:tcMar>
+            <w:vAlign w:val="center"/>
+          </w:tcPr>
+          <w:p>
+            <w:pPr>
+              <w:pStyle w:val="Normal"/>
+              <w:jc w:val="right"/>
+              <w:pBdr>
+                <w:bottom w:val="none" w:sz="0" w:space="0" w:color="000000"/>
+                <w:top w:val="none" w:sz="0" w:space="0" w:color="000000"/>
+                <w:left w:val="none" w:sz="0" w:space="0" w:color="000000"/>
+                <w:right w:val="none" w:sz="0" w:space="0" w:color="000000"/>
+              </w:pBdr>
+              <w:spacing w:after="100" w:before="100" w:line="240"/>
+              <w:ind w:left="100" w:right="100" w:firstLine="0" w:firstLineChars="0"/>
+            </w:pPr>
+            <w:r>
+              <w:rPr>
+                <w:rFonts w:ascii="Arial" w:hAnsi="Arial" w:eastAsia="Arial" w:cs="Arial"/>
+                <w:i w:val="false"/>
+                <w:b w:val="false"/>
+                <w:u w:val="none"/>
+                <w:sz w:val="22"/>
+                <w:szCs w:val="22"/>
+                <w:color w:val="000000"/>
+              </w:rPr>
+              <w:t xml:space="preserve">3</w:t>
+            </w:r>
+          </w:p>
+        </w:tc>
+        <w:tc>
+          <w:tcPr>
+            <w:tcBorders>
+              <w:bottom w:val="none" w:sz="0" w:space="0" w:color="000000"/>
+              <w:top w:val="none" w:sz="0" w:space="0" w:color="000000"/>
+              <w:left w:val="none" w:sz="0" w:space="0" w:color="000000"/>
+              <w:right w:val="none" w:sz="0" w:space="0" w:color="000000"/>
+            </w:tcBorders>
+            <w:shd w:val="clear" w:color="auto" w:fill="FFFFFF"/>
+            <w:tcMar>
+              <w:top w:w="0" w:type="dxa"/>
+              <w:bottom w:w="0" w:type="dxa"/>
+              <w:left w:w="0" w:type="dxa"/>
+              <w:right w:w="0" w:type="dxa"/>
+            </w:tcMar>
+            <w:vAlign w:val="center"/>
+          </w:tcPr>
+          <w:p>
+            <w:pPr>
+              <w:pStyle w:val="Normal"/>
+              <w:jc w:val="right"/>
+              <w:pBdr>
+                <w:bottom w:val="none" w:sz="0" w:space="0" w:color="000000"/>
+                <w:top w:val="none" w:sz="0" w:space="0" w:color="000000"/>
+                <w:left w:val="none" w:sz="0" w:space="0" w:color="000000"/>
+                <w:right w:val="none" w:sz="0" w:space="0" w:color="000000"/>
+              </w:pBdr>
+              <w:spacing w:after="100" w:before="100" w:line="240"/>
+              <w:ind w:left="100" w:right="100" w:firstLine="0" w:firstLineChars="0"/>
+            </w:pPr>
+            <w:r>
+              <w:rPr>
+                <w:rFonts w:ascii="Arial" w:hAnsi="Arial" w:eastAsia="Arial" w:cs="Arial"/>
+                <w:i w:val="false"/>
+                <w:b w:val="false"/>
+                <w:u w:val="none"/>
+                <w:sz w:val="22"/>
+                <w:szCs w:val="22"/>
+                <w:color w:val="000000"/>
+              </w:rPr>
+              <w:t xml:space="preserve">0.930</w:t>
+            </w:r>
+          </w:p>
+        </w:tc>
+        <w:tc>
+          <w:tcPr>
+            <w:tcBorders>
+              <w:bottom w:val="none" w:sz="0" w:space="0" w:color="000000"/>
+              <w:top w:val="none" w:sz="0" w:space="0" w:color="000000"/>
+              <w:left w:val="none" w:sz="0" w:space="0" w:color="000000"/>
+              <w:right w:val="none" w:sz="0" w:space="0" w:color="000000"/>
+            </w:tcBorders>
+            <w:shd w:val="clear" w:color="auto" w:fill="FFFFFF"/>
+            <w:tcMar>
+              <w:top w:w="0" w:type="dxa"/>
+              <w:bottom w:w="0" w:type="dxa"/>
+              <w:left w:w="0" w:type="dxa"/>
+              <w:right w:w="0" w:type="dxa"/>
+            </w:tcMar>
+            <w:vAlign w:val="center"/>
+          </w:tcPr>
+          <w:p>
+            <w:pPr>
+              <w:pStyle w:val="Normal"/>
+              <w:jc w:val="right"/>
+              <w:pBdr>
+                <w:bottom w:val="none" w:sz="0" w:space="0" w:color="000000"/>
+                <w:top w:val="none" w:sz="0" w:space="0" w:color="000000"/>
+                <w:left w:val="none" w:sz="0" w:space="0" w:color="000000"/>
+                <w:right w:val="none" w:sz="0" w:space="0" w:color="000000"/>
+              </w:pBdr>
+              <w:spacing w:after="100" w:before="100" w:line="240"/>
+              <w:ind w:left="100" w:right="100" w:firstLine="0" w:firstLineChars="0"/>
+            </w:pPr>
+            <w:r>
+              <w:rPr>
+                <w:rFonts w:ascii="Arial" w:hAnsi="Arial" w:eastAsia="Arial" w:cs="Arial"/>
+                <w:i w:val="false"/>
+                <w:b w:val="false"/>
+                <w:u w:val="none"/>
+                <w:sz w:val="22"/>
+                <w:szCs w:val="22"/>
+                <w:color w:val="000000"/>
+              </w:rPr>
+              <w:t xml:space="preserve">0.009</w:t>
+            </w:r>
+          </w:p>
+        </w:tc>
+        <w:tc>
+          <w:tcPr>
+            <w:tcBorders>
+              <w:bottom w:val="none" w:sz="0" w:space="0" w:color="000000"/>
+              <w:top w:val="none" w:sz="0" w:space="0" w:color="000000"/>
+              <w:left w:val="none" w:sz="0" w:space="0" w:color="000000"/>
+              <w:right w:val="none" w:sz="0" w:space="0" w:color="000000"/>
+            </w:tcBorders>
+            <w:shd w:val="clear" w:color="auto" w:fill="FFFFFF"/>
+            <w:tcMar>
+              <w:top w:w="0" w:type="dxa"/>
+              <w:bottom w:w="0" w:type="dxa"/>
+              <w:left w:w="0" w:type="dxa"/>
+              <w:right w:w="0" w:type="dxa"/>
+            </w:tcMar>
+            <w:vAlign w:val="center"/>
+          </w:tcPr>
+          <w:p>
+            <w:pPr>
+              <w:pStyle w:val="Normal"/>
+              <w:jc w:val="right"/>
+              <w:pBdr>
+                <w:bottom w:val="none" w:sz="0" w:space="0" w:color="000000"/>
+                <w:top w:val="none" w:sz="0" w:space="0" w:color="000000"/>
+                <w:left w:val="none" w:sz="0" w:space="0" w:color="000000"/>
+                <w:right w:val="none" w:sz="0" w:space="0" w:color="000000"/>
+              </w:pBdr>
+              <w:spacing w:after="100" w:before="100" w:line="240"/>
+              <w:ind w:left="100" w:right="100" w:firstLine="0" w:firstLineChars="0"/>
+            </w:pPr>
+            <w:r>
+              <w:rPr>
+                <w:rFonts w:ascii="Arial" w:hAnsi="Arial" w:eastAsia="Arial" w:cs="Arial"/>
+                <w:i w:val="false"/>
+                <w:b w:val="false"/>
+                <w:u w:val="none"/>
+                <w:sz w:val="22"/>
+                <w:szCs w:val="22"/>
+                <w:color w:val="000000"/>
+              </w:rPr>
+              <w:t xml:space="preserve">2.048</w:t>
+            </w:r>
+          </w:p>
+        </w:tc>
+        <w:tc>
+          <w:tcPr>
+            <w:tcBorders>
+              <w:bottom w:val="none" w:sz="0" w:space="0" w:color="000000"/>
+              <w:top w:val="none" w:sz="0" w:space="0" w:color="000000"/>
+              <w:left w:val="none" w:sz="0" w:space="0" w:color="000000"/>
+              <w:right w:val="none" w:sz="0" w:space="0" w:color="000000"/>
+            </w:tcBorders>
+            <w:shd w:val="clear" w:color="auto" w:fill="FFFFFF"/>
+            <w:tcMar>
+              <w:top w:w="0" w:type="dxa"/>
+              <w:bottom w:w="0" w:type="dxa"/>
+              <w:left w:w="0" w:type="dxa"/>
+              <w:right w:w="0" w:type="dxa"/>
+            </w:tcMar>
+            <w:vAlign w:val="center"/>
+          </w:tcPr>
+          <w:p>
+            <w:pPr>
+              <w:pStyle w:val="Normal"/>
+              <w:jc w:val="right"/>
+              <w:pBdr>
+                <w:bottom w:val="none" w:sz="0" w:space="0" w:color="000000"/>
+                <w:top w:val="none" w:sz="0" w:space="0" w:color="000000"/>
+                <w:left w:val="none" w:sz="0" w:space="0" w:color="000000"/>
+                <w:right w:val="none" w:sz="0" w:space="0" w:color="000000"/>
+              </w:pBdr>
+              <w:spacing w:after="100" w:before="100" w:line="240"/>
+              <w:ind w:left="100" w:right="100" w:firstLine="0" w:firstLineChars="0"/>
+            </w:pPr>
+            <w:r>
+              <w:rPr>
+                <w:rFonts w:ascii="Arial" w:hAnsi="Arial" w:eastAsia="Arial" w:cs="Arial"/>
+                <w:i w:val="false"/>
+                <w:b w:val="false"/>
+                <w:u w:val="none"/>
+                <w:sz w:val="22"/>
+                <w:szCs w:val="22"/>
+                <w:color w:val="000000"/>
+              </w:rPr>
+              <w:t xml:space="preserve">0.824675325</w:t>
             </w:r>
           </w:p>
         </w:tc>
@@ -2189,7 +2189,7 @@
         <w:trPr>
           <w:trHeight w:val="360" w:hRule="auto"/>
         </w:trPr>
-        body8
+        body 8
         <w:tc>
           <w:tcPr>
             <w:tcBorders>
@@ -2230,227 +2230,227 @@
                 <w:szCs w:val="22"/>
                 <w:color w:val="000000"/>
               </w:rPr>
-              <w:t xml:space="preserve">Residual</w:t>
-            </w:r>
-          </w:p>
-        </w:tc>
-        <w:tc>
-          <w:tcPr>
-            <w:tcBorders>
-              <w:bottom w:val="none" w:sz="0" w:space="0" w:color="000000"/>
-              <w:top w:val="none" w:sz="0" w:space="0" w:color="000000"/>
-              <w:left w:val="none" w:sz="0" w:space="0" w:color="000000"/>
-              <w:right w:val="none" w:sz="0" w:space="0" w:color="000000"/>
-            </w:tcBorders>
-            <w:shd w:val="clear" w:color="auto" w:fill="FFFFFF"/>
-            <w:tcMar>
-              <w:top w:w="0" w:type="dxa"/>
-              <w:bottom w:w="0" w:type="dxa"/>
-              <w:left w:w="0" w:type="dxa"/>
-              <w:right w:w="0" w:type="dxa"/>
-            </w:tcMar>
-            <w:vAlign w:val="center"/>
-          </w:tcPr>
-          <w:p>
-            <w:pPr>
-              <w:pStyle w:val="Normal"/>
-              <w:jc w:val="right"/>
-              <w:pBdr>
-                <w:bottom w:val="none" w:sz="0" w:space="0" w:color="000000"/>
-                <w:top w:val="none" w:sz="0" w:space="0" w:color="000000"/>
-                <w:left w:val="none" w:sz="0" w:space="0" w:color="000000"/>
-                <w:right w:val="none" w:sz="0" w:space="0" w:color="000000"/>
-              </w:pBdr>
-              <w:spacing w:after="100" w:before="100" w:line="240"/>
-              <w:ind w:left="100" w:right="100" w:firstLine="0" w:firstLineChars="0"/>
-            </w:pPr>
-            <w:r>
-              <w:rPr>
-                <w:rFonts w:ascii="Arial" w:hAnsi="Arial" w:eastAsia="Arial" w:cs="Arial"/>
-                <w:i w:val="false"/>
-                <w:b w:val="false"/>
-                <w:u w:val="none"/>
-                <w:sz w:val="22"/>
-                <w:szCs w:val="22"/>
-                <w:color w:val="000000"/>
-              </w:rPr>
-              <w:t xml:space="preserve">414</w:t>
-            </w:r>
-          </w:p>
-        </w:tc>
-        <w:tc>
-          <w:tcPr>
-            <w:tcBorders>
-              <w:bottom w:val="none" w:sz="0" w:space="0" w:color="000000"/>
-              <w:top w:val="none" w:sz="0" w:space="0" w:color="000000"/>
-              <w:left w:val="none" w:sz="0" w:space="0" w:color="000000"/>
-              <w:right w:val="none" w:sz="0" w:space="0" w:color="000000"/>
-            </w:tcBorders>
-            <w:shd w:val="clear" w:color="auto" w:fill="FFFFFF"/>
-            <w:tcMar>
-              <w:top w:w="0" w:type="dxa"/>
-              <w:bottom w:w="0" w:type="dxa"/>
-              <w:left w:w="0" w:type="dxa"/>
-              <w:right w:w="0" w:type="dxa"/>
-            </w:tcMar>
-            <w:vAlign w:val="center"/>
-          </w:tcPr>
-          <w:p>
-            <w:pPr>
-              <w:pStyle w:val="Normal"/>
-              <w:jc w:val="right"/>
-              <w:pBdr>
-                <w:bottom w:val="none" w:sz="0" w:space="0" w:color="000000"/>
-                <w:top w:val="none" w:sz="0" w:space="0" w:color="000000"/>
-                <w:left w:val="none" w:sz="0" w:space="0" w:color="000000"/>
-                <w:right w:val="none" w:sz="0" w:space="0" w:color="000000"/>
-              </w:pBdr>
-              <w:spacing w:after="100" w:before="100" w:line="240"/>
-              <w:ind w:left="100" w:right="100" w:firstLine="0" w:firstLineChars="0"/>
-            </w:pPr>
-            <w:r>
-              <w:rPr>
-                <w:rFonts w:ascii="Arial" w:hAnsi="Arial" w:eastAsia="Arial" w:cs="Arial"/>
-                <w:i w:val="false"/>
-                <w:b w:val="false"/>
-                <w:u w:val="none"/>
-                <w:sz w:val="22"/>
-                <w:szCs w:val="22"/>
-                <w:color w:val="000000"/>
-              </w:rPr>
-              <w:t xml:space="preserve">63.357</w:t>
-            </w:r>
-          </w:p>
-        </w:tc>
-        <w:tc>
-          <w:tcPr>
-            <w:tcBorders>
-              <w:bottom w:val="none" w:sz="0" w:space="0" w:color="000000"/>
-              <w:top w:val="none" w:sz="0" w:space="0" w:color="000000"/>
-              <w:left w:val="none" w:sz="0" w:space="0" w:color="000000"/>
-              <w:right w:val="none" w:sz="0" w:space="0" w:color="000000"/>
-            </w:tcBorders>
-            <w:shd w:val="clear" w:color="auto" w:fill="FFFFFF"/>
-            <w:tcMar>
-              <w:top w:w="0" w:type="dxa"/>
-              <w:bottom w:w="0" w:type="dxa"/>
-              <w:left w:w="0" w:type="dxa"/>
-              <w:right w:w="0" w:type="dxa"/>
-            </w:tcMar>
-            <w:vAlign w:val="center"/>
-          </w:tcPr>
-          <w:p>
-            <w:pPr>
-              <w:pStyle w:val="Normal"/>
-              <w:jc w:val="right"/>
-              <w:pBdr>
-                <w:bottom w:val="none" w:sz="0" w:space="0" w:color="000000"/>
-                <w:top w:val="none" w:sz="0" w:space="0" w:color="000000"/>
-                <w:left w:val="none" w:sz="0" w:space="0" w:color="000000"/>
-                <w:right w:val="none" w:sz="0" w:space="0" w:color="000000"/>
-              </w:pBdr>
-              <w:spacing w:after="100" w:before="100" w:line="240"/>
-              <w:ind w:left="100" w:right="100" w:firstLine="0" w:firstLineChars="0"/>
-            </w:pPr>
-            <w:r>
-              <w:rPr>
-                <w:rFonts w:ascii="Arial" w:hAnsi="Arial" w:eastAsia="Arial" w:cs="Arial"/>
-                <w:i w:val="false"/>
-                <w:b w:val="false"/>
-                <w:u w:val="none"/>
-                <w:sz w:val="22"/>
-                <w:szCs w:val="22"/>
-                <w:color w:val="000000"/>
-              </w:rPr>
-              <w:t xml:space="preserve">0.597</w:t>
-            </w:r>
-          </w:p>
-        </w:tc>
-        <w:tc>
-          <w:tcPr>
-            <w:tcBorders>
-              <w:bottom w:val="none" w:sz="0" w:space="0" w:color="000000"/>
-              <w:top w:val="none" w:sz="0" w:space="0" w:color="000000"/>
-              <w:left w:val="none" w:sz="0" w:space="0" w:color="000000"/>
-              <w:right w:val="none" w:sz="0" w:space="0" w:color="000000"/>
-            </w:tcBorders>
-            <w:shd w:val="clear" w:color="auto" w:fill="FFFFFF"/>
-            <w:tcMar>
-              <w:top w:w="0" w:type="dxa"/>
-              <w:bottom w:w="0" w:type="dxa"/>
-              <w:left w:w="0" w:type="dxa"/>
-              <w:right w:w="0" w:type="dxa"/>
-            </w:tcMar>
-            <w:vAlign w:val="center"/>
-          </w:tcPr>
-          <w:p>
-            <w:pPr>
-              <w:pStyle w:val="Normal"/>
-              <w:jc w:val="right"/>
-              <w:pBdr>
-                <w:bottom w:val="none" w:sz="0" w:space="0" w:color="000000"/>
-                <w:top w:val="none" w:sz="0" w:space="0" w:color="000000"/>
-                <w:left w:val="none" w:sz="0" w:space="0" w:color="000000"/>
-                <w:right w:val="none" w:sz="0" w:space="0" w:color="000000"/>
-              </w:pBdr>
-              <w:spacing w:after="100" w:before="100" w:line="240"/>
-              <w:ind w:left="100" w:right="100" w:firstLine="0" w:firstLineChars="0"/>
-            </w:pPr>
-            <w:r>
-              <w:rPr>
-                <w:rFonts w:ascii="Arial" w:hAnsi="Arial" w:eastAsia="Arial" w:cs="Arial"/>
-                <w:i w:val="false"/>
-                <w:b w:val="false"/>
-                <w:u w:val="none"/>
-                <w:sz w:val="22"/>
-                <w:szCs w:val="22"/>
-                <w:color w:val="000000"/>
-              </w:rPr>
-              <w:t xml:space="preserve"/>
-            </w:r>
-          </w:p>
-        </w:tc>
-        <w:tc>
-          <w:tcPr>
-            <w:tcBorders>
-              <w:bottom w:val="none" w:sz="0" w:space="0" w:color="000000"/>
-              <w:top w:val="none" w:sz="0" w:space="0" w:color="000000"/>
-              <w:left w:val="none" w:sz="0" w:space="0" w:color="000000"/>
-              <w:right w:val="none" w:sz="0" w:space="0" w:color="000000"/>
-            </w:tcBorders>
-            <w:shd w:val="clear" w:color="auto" w:fill="FFFFFF"/>
-            <w:tcMar>
-              <w:top w:w="0" w:type="dxa"/>
-              <w:bottom w:w="0" w:type="dxa"/>
-              <w:left w:w="0" w:type="dxa"/>
-              <w:right w:w="0" w:type="dxa"/>
-            </w:tcMar>
-            <w:vAlign w:val="center"/>
-          </w:tcPr>
-          <w:p>
-            <w:pPr>
-              <w:pStyle w:val="Normal"/>
-              <w:jc w:val="right"/>
-              <w:pBdr>
-                <w:bottom w:val="none" w:sz="0" w:space="0" w:color="000000"/>
-                <w:top w:val="none" w:sz="0" w:space="0" w:color="000000"/>
-                <w:left w:val="none" w:sz="0" w:space="0" w:color="000000"/>
-                <w:right w:val="none" w:sz="0" w:space="0" w:color="000000"/>
-              </w:pBdr>
-              <w:spacing w:after="100" w:before="100" w:line="240"/>
-              <w:ind w:left="100" w:right="100" w:firstLine="0" w:firstLineChars="0"/>
-            </w:pPr>
-            <w:r>
-              <w:rPr>
-                <w:rFonts w:ascii="Arial" w:hAnsi="Arial" w:eastAsia="Arial" w:cs="Arial"/>
-                <w:i w:val="false"/>
-                <w:b w:val="false"/>
-                <w:u w:val="none"/>
-                <w:sz w:val="22"/>
-                <w:szCs w:val="22"/>
-                <w:color w:val="000000"/>
-              </w:rPr>
-              <w:t xml:space="preserve"/>
+              <w:t xml:space="preserve">Treatment:Soil_type:Time_point</w:t>
+            </w:r>
+          </w:p>
+        </w:tc>
+        <w:tc>
+          <w:tcPr>
+            <w:tcBorders>
+              <w:bottom w:val="none" w:sz="0" w:space="0" w:color="000000"/>
+              <w:top w:val="none" w:sz="0" w:space="0" w:color="000000"/>
+              <w:left w:val="none" w:sz="0" w:space="0" w:color="000000"/>
+              <w:right w:val="none" w:sz="0" w:space="0" w:color="000000"/>
+            </w:tcBorders>
+            <w:shd w:val="clear" w:color="auto" w:fill="FFFFFF"/>
+            <w:tcMar>
+              <w:top w:w="0" w:type="dxa"/>
+              <w:bottom w:w="0" w:type="dxa"/>
+              <w:left w:w="0" w:type="dxa"/>
+              <w:right w:w="0" w:type="dxa"/>
+            </w:tcMar>
+            <w:vAlign w:val="center"/>
+          </w:tcPr>
+          <w:p>
+            <w:pPr>
+              <w:pStyle w:val="Normal"/>
+              <w:jc w:val="right"/>
+              <w:pBdr>
+                <w:bottom w:val="none" w:sz="0" w:space="0" w:color="000000"/>
+                <w:top w:val="none" w:sz="0" w:space="0" w:color="000000"/>
+                <w:left w:val="none" w:sz="0" w:space="0" w:color="000000"/>
+                <w:right w:val="none" w:sz="0" w:space="0" w:color="000000"/>
+              </w:pBdr>
+              <w:spacing w:after="100" w:before="100" w:line="240"/>
+              <w:ind w:left="100" w:right="100" w:firstLine="0" w:firstLineChars="0"/>
+            </w:pPr>
+            <w:r>
+              <w:rPr>
+                <w:rFonts w:ascii="Arial" w:hAnsi="Arial" w:eastAsia="Arial" w:cs="Arial"/>
+                <w:i w:val="false"/>
+                <w:b w:val="false"/>
+                <w:u w:val="none"/>
+                <w:sz w:val="22"/>
+                <w:szCs w:val="22"/>
+                <w:color w:val="000000"/>
+              </w:rPr>
+              <w:t xml:space="preserve">15</w:t>
+            </w:r>
+          </w:p>
+        </w:tc>
+        <w:tc>
+          <w:tcPr>
+            <w:tcBorders>
+              <w:bottom w:val="none" w:sz="0" w:space="0" w:color="000000"/>
+              <w:top w:val="none" w:sz="0" w:space="0" w:color="000000"/>
+              <w:left w:val="none" w:sz="0" w:space="0" w:color="000000"/>
+              <w:right w:val="none" w:sz="0" w:space="0" w:color="000000"/>
+            </w:tcBorders>
+            <w:shd w:val="clear" w:color="auto" w:fill="FFFFFF"/>
+            <w:tcMar>
+              <w:top w:w="0" w:type="dxa"/>
+              <w:bottom w:w="0" w:type="dxa"/>
+              <w:left w:w="0" w:type="dxa"/>
+              <w:right w:w="0" w:type="dxa"/>
+            </w:tcMar>
+            <w:vAlign w:val="center"/>
+          </w:tcPr>
+          <w:p>
+            <w:pPr>
+              <w:pStyle w:val="Normal"/>
+              <w:jc w:val="right"/>
+              <w:pBdr>
+                <w:bottom w:val="none" w:sz="0" w:space="0" w:color="000000"/>
+                <w:top w:val="none" w:sz="0" w:space="0" w:color="000000"/>
+                <w:left w:val="none" w:sz="0" w:space="0" w:color="000000"/>
+                <w:right w:val="none" w:sz="0" w:space="0" w:color="000000"/>
+              </w:pBdr>
+              <w:spacing w:after="100" w:before="100" w:line="240"/>
+              <w:ind w:left="100" w:right="100" w:firstLine="0" w:firstLineChars="0"/>
+            </w:pPr>
+            <w:r>
+              <w:rPr>
+                <w:rFonts w:ascii="Arial" w:hAnsi="Arial" w:eastAsia="Arial" w:cs="Arial"/>
+                <w:i w:val="false"/>
+                <w:b w:val="false"/>
+                <w:u w:val="none"/>
+                <w:sz w:val="22"/>
+                <w:szCs w:val="22"/>
+                <w:color w:val="000000"/>
+              </w:rPr>
+              <w:t xml:space="preserve">3.014</w:t>
+            </w:r>
+          </w:p>
+        </w:tc>
+        <w:tc>
+          <w:tcPr>
+            <w:tcBorders>
+              <w:bottom w:val="none" w:sz="0" w:space="0" w:color="000000"/>
+              <w:top w:val="none" w:sz="0" w:space="0" w:color="000000"/>
+              <w:left w:val="none" w:sz="0" w:space="0" w:color="000000"/>
+              <w:right w:val="none" w:sz="0" w:space="0" w:color="000000"/>
+            </w:tcBorders>
+            <w:shd w:val="clear" w:color="auto" w:fill="FFFFFF"/>
+            <w:tcMar>
+              <w:top w:w="0" w:type="dxa"/>
+              <w:bottom w:w="0" w:type="dxa"/>
+              <w:left w:w="0" w:type="dxa"/>
+              <w:right w:w="0" w:type="dxa"/>
+            </w:tcMar>
+            <w:vAlign w:val="center"/>
+          </w:tcPr>
+          <w:p>
+            <w:pPr>
+              <w:pStyle w:val="Normal"/>
+              <w:jc w:val="right"/>
+              <w:pBdr>
+                <w:bottom w:val="none" w:sz="0" w:space="0" w:color="000000"/>
+                <w:top w:val="none" w:sz="0" w:space="0" w:color="000000"/>
+                <w:left w:val="none" w:sz="0" w:space="0" w:color="000000"/>
+                <w:right w:val="none" w:sz="0" w:space="0" w:color="000000"/>
+              </w:pBdr>
+              <w:spacing w:after="100" w:before="100" w:line="240"/>
+              <w:ind w:left="100" w:right="100" w:firstLine="0" w:firstLineChars="0"/>
+            </w:pPr>
+            <w:r>
+              <w:rPr>
+                <w:rFonts w:ascii="Arial" w:hAnsi="Arial" w:eastAsia="Arial" w:cs="Arial"/>
+                <w:i w:val="false"/>
+                <w:b w:val="false"/>
+                <w:u w:val="none"/>
+                <w:sz w:val="22"/>
+                <w:szCs w:val="22"/>
+                <w:color w:val="000000"/>
+              </w:rPr>
+              <w:t xml:space="preserve">0.028</w:t>
+            </w:r>
+          </w:p>
+        </w:tc>
+        <w:tc>
+          <w:tcPr>
+            <w:tcBorders>
+              <w:bottom w:val="none" w:sz="0" w:space="0" w:color="000000"/>
+              <w:top w:val="none" w:sz="0" w:space="0" w:color="000000"/>
+              <w:left w:val="none" w:sz="0" w:space="0" w:color="000000"/>
+              <w:right w:val="none" w:sz="0" w:space="0" w:color="000000"/>
+            </w:tcBorders>
+            <w:shd w:val="clear" w:color="auto" w:fill="FFFFFF"/>
+            <w:tcMar>
+              <w:top w:w="0" w:type="dxa"/>
+              <w:bottom w:w="0" w:type="dxa"/>
+              <w:left w:w="0" w:type="dxa"/>
+              <w:right w:w="0" w:type="dxa"/>
+            </w:tcMar>
+            <w:vAlign w:val="center"/>
+          </w:tcPr>
+          <w:p>
+            <w:pPr>
+              <w:pStyle w:val="Normal"/>
+              <w:jc w:val="right"/>
+              <w:pBdr>
+                <w:bottom w:val="none" w:sz="0" w:space="0" w:color="000000"/>
+                <w:top w:val="none" w:sz="0" w:space="0" w:color="000000"/>
+                <w:left w:val="none" w:sz="0" w:space="0" w:color="000000"/>
+                <w:right w:val="none" w:sz="0" w:space="0" w:color="000000"/>
+              </w:pBdr>
+              <w:spacing w:after="100" w:before="100" w:line="240"/>
+              <w:ind w:left="100" w:right="100" w:firstLine="0" w:firstLineChars="0"/>
+            </w:pPr>
+            <w:r>
+              <w:rPr>
+                <w:rFonts w:ascii="Arial" w:hAnsi="Arial" w:eastAsia="Arial" w:cs="Arial"/>
+                <w:i w:val="false"/>
+                <w:b w:val="false"/>
+                <w:u w:val="none"/>
+                <w:sz w:val="22"/>
+                <w:szCs w:val="22"/>
+                <w:color w:val="000000"/>
+              </w:rPr>
+              <w:t xml:space="preserve">1.328</w:t>
+            </w:r>
+          </w:p>
+        </w:tc>
+        <w:tc>
+          <w:tcPr>
+            <w:tcBorders>
+              <w:bottom w:val="none" w:sz="0" w:space="0" w:color="000000"/>
+              <w:top w:val="none" w:sz="0" w:space="0" w:color="000000"/>
+              <w:left w:val="none" w:sz="0" w:space="0" w:color="000000"/>
+              <w:right w:val="none" w:sz="0" w:space="0" w:color="000000"/>
+            </w:tcBorders>
+            <w:shd w:val="clear" w:color="auto" w:fill="FFFFFF"/>
+            <w:tcMar>
+              <w:top w:w="0" w:type="dxa"/>
+              <w:bottom w:w="0" w:type="dxa"/>
+              <w:left w:w="0" w:type="dxa"/>
+              <w:right w:w="0" w:type="dxa"/>
+            </w:tcMar>
+            <w:vAlign w:val="center"/>
+          </w:tcPr>
+          <w:p>
+            <w:pPr>
+              <w:pStyle w:val="Normal"/>
+              <w:jc w:val="right"/>
+              <w:pBdr>
+                <w:bottom w:val="none" w:sz="0" w:space="0" w:color="000000"/>
+                <w:top w:val="none" w:sz="0" w:space="0" w:color="000000"/>
+                <w:left w:val="none" w:sz="0" w:space="0" w:color="000000"/>
+                <w:right w:val="none" w:sz="0" w:space="0" w:color="000000"/>
+              </w:pBdr>
+              <w:spacing w:after="100" w:before="100" w:line="240"/>
+              <w:ind w:left="100" w:right="100" w:firstLine="0" w:firstLineChars="0"/>
+            </w:pPr>
+            <w:r>
+              <w:rPr>
+                <w:rFonts w:ascii="Arial" w:hAnsi="Arial" w:eastAsia="Arial" w:cs="Arial"/>
+                <w:i w:val="false"/>
+                <w:b w:val="false"/>
+                <w:u w:val="none"/>
+                <w:sz w:val="22"/>
+                <w:szCs w:val="22"/>
+                <w:color w:val="000000"/>
+              </w:rPr>
+              <w:t xml:space="preserve">0.712121212</w:t>
             </w:r>
           </w:p>
         </w:tc>
@@ -2459,7 +2459,277 @@
         <w:trPr>
           <w:trHeight w:val="360" w:hRule="auto"/>
         </w:trPr>
-        body9
+        body 9
+        <w:tc>
+          <w:tcPr>
+            <w:tcBorders>
+              <w:bottom w:val="none" w:sz="0" w:space="0" w:color="000000"/>
+              <w:top w:val="none" w:sz="0" w:space="0" w:color="000000"/>
+              <w:left w:val="none" w:sz="0" w:space="0" w:color="000000"/>
+              <w:right w:val="none" w:sz="0" w:space="0" w:color="000000"/>
+            </w:tcBorders>
+            <w:shd w:val="clear" w:color="auto" w:fill="FFFFFF"/>
+            <w:tcMar>
+              <w:top w:w="0" w:type="dxa"/>
+              <w:bottom w:w="0" w:type="dxa"/>
+              <w:left w:w="0" w:type="dxa"/>
+              <w:right w:w="0" w:type="dxa"/>
+            </w:tcMar>
+            <w:vAlign w:val="center"/>
+          </w:tcPr>
+          <w:p>
+            <w:pPr>
+              <w:pStyle w:val="Normal"/>
+              <w:jc w:val="left"/>
+              <w:pBdr>
+                <w:bottom w:val="none" w:sz="0" w:space="0" w:color="000000"/>
+                <w:top w:val="none" w:sz="0" w:space="0" w:color="000000"/>
+                <w:left w:val="none" w:sz="0" w:space="0" w:color="000000"/>
+                <w:right w:val="none" w:sz="0" w:space="0" w:color="000000"/>
+              </w:pBdr>
+              <w:spacing w:after="100" w:before="100" w:line="240"/>
+              <w:ind w:left="100" w:right="100" w:firstLine="0" w:firstLineChars="0"/>
+            </w:pPr>
+            <w:r>
+              <w:rPr>
+                <w:rFonts w:ascii="Arial" w:hAnsi="Arial" w:eastAsia="Arial" w:cs="Arial"/>
+                <w:i w:val="false"/>
+                <w:b w:val="false"/>
+                <w:u w:val="none"/>
+                <w:sz w:val="22"/>
+                <w:szCs w:val="22"/>
+                <w:color w:val="000000"/>
+              </w:rPr>
+              <w:t xml:space="preserve">Residual</w:t>
+            </w:r>
+          </w:p>
+        </w:tc>
+        <w:tc>
+          <w:tcPr>
+            <w:tcBorders>
+              <w:bottom w:val="none" w:sz="0" w:space="0" w:color="000000"/>
+              <w:top w:val="none" w:sz="0" w:space="0" w:color="000000"/>
+              <w:left w:val="none" w:sz="0" w:space="0" w:color="000000"/>
+              <w:right w:val="none" w:sz="0" w:space="0" w:color="000000"/>
+            </w:tcBorders>
+            <w:shd w:val="clear" w:color="auto" w:fill="FFFFFF"/>
+            <w:tcMar>
+              <w:top w:w="0" w:type="dxa"/>
+              <w:bottom w:w="0" w:type="dxa"/>
+              <w:left w:w="0" w:type="dxa"/>
+              <w:right w:w="0" w:type="dxa"/>
+            </w:tcMar>
+            <w:vAlign w:val="center"/>
+          </w:tcPr>
+          <w:p>
+            <w:pPr>
+              <w:pStyle w:val="Normal"/>
+              <w:jc w:val="right"/>
+              <w:pBdr>
+                <w:bottom w:val="none" w:sz="0" w:space="0" w:color="000000"/>
+                <w:top w:val="none" w:sz="0" w:space="0" w:color="000000"/>
+                <w:left w:val="none" w:sz="0" w:space="0" w:color="000000"/>
+                <w:right w:val="none" w:sz="0" w:space="0" w:color="000000"/>
+              </w:pBdr>
+              <w:spacing w:after="100" w:before="100" w:line="240"/>
+              <w:ind w:left="100" w:right="100" w:firstLine="0" w:firstLineChars="0"/>
+            </w:pPr>
+            <w:r>
+              <w:rPr>
+                <w:rFonts w:ascii="Arial" w:hAnsi="Arial" w:eastAsia="Arial" w:cs="Arial"/>
+                <w:i w:val="false"/>
+                <w:b w:val="false"/>
+                <w:u w:val="none"/>
+                <w:sz w:val="22"/>
+                <w:szCs w:val="22"/>
+                <w:color w:val="000000"/>
+              </w:rPr>
+              <w:t xml:space="preserve">413</w:t>
+            </w:r>
+          </w:p>
+        </w:tc>
+        <w:tc>
+          <w:tcPr>
+            <w:tcBorders>
+              <w:bottom w:val="none" w:sz="0" w:space="0" w:color="000000"/>
+              <w:top w:val="none" w:sz="0" w:space="0" w:color="000000"/>
+              <w:left w:val="none" w:sz="0" w:space="0" w:color="000000"/>
+              <w:right w:val="none" w:sz="0" w:space="0" w:color="000000"/>
+            </w:tcBorders>
+            <w:shd w:val="clear" w:color="auto" w:fill="FFFFFF"/>
+            <w:tcMar>
+              <w:top w:w="0" w:type="dxa"/>
+              <w:bottom w:w="0" w:type="dxa"/>
+              <w:left w:w="0" w:type="dxa"/>
+              <w:right w:w="0" w:type="dxa"/>
+            </w:tcMar>
+            <w:vAlign w:val="center"/>
+          </w:tcPr>
+          <w:p>
+            <w:pPr>
+              <w:pStyle w:val="Normal"/>
+              <w:jc w:val="right"/>
+              <w:pBdr>
+                <w:bottom w:val="none" w:sz="0" w:space="0" w:color="000000"/>
+                <w:top w:val="none" w:sz="0" w:space="0" w:color="000000"/>
+                <w:left w:val="none" w:sz="0" w:space="0" w:color="000000"/>
+                <w:right w:val="none" w:sz="0" w:space="0" w:color="000000"/>
+              </w:pBdr>
+              <w:spacing w:after="100" w:before="100" w:line="240"/>
+              <w:ind w:left="100" w:right="100" w:firstLine="0" w:firstLineChars="0"/>
+            </w:pPr>
+            <w:r>
+              <w:rPr>
+                <w:rFonts w:ascii="Arial" w:hAnsi="Arial" w:eastAsia="Arial" w:cs="Arial"/>
+                <w:i w:val="false"/>
+                <w:b w:val="false"/>
+                <w:u w:val="none"/>
+                <w:sz w:val="22"/>
+                <w:szCs w:val="22"/>
+                <w:color w:val="000000"/>
+              </w:rPr>
+              <w:t xml:space="preserve">62.490</w:t>
+            </w:r>
+          </w:p>
+        </w:tc>
+        <w:tc>
+          <w:tcPr>
+            <w:tcBorders>
+              <w:bottom w:val="none" w:sz="0" w:space="0" w:color="000000"/>
+              <w:top w:val="none" w:sz="0" w:space="0" w:color="000000"/>
+              <w:left w:val="none" w:sz="0" w:space="0" w:color="000000"/>
+              <w:right w:val="none" w:sz="0" w:space="0" w:color="000000"/>
+            </w:tcBorders>
+            <w:shd w:val="clear" w:color="auto" w:fill="FFFFFF"/>
+            <w:tcMar>
+              <w:top w:w="0" w:type="dxa"/>
+              <w:bottom w:w="0" w:type="dxa"/>
+              <w:left w:w="0" w:type="dxa"/>
+              <w:right w:w="0" w:type="dxa"/>
+            </w:tcMar>
+            <w:vAlign w:val="center"/>
+          </w:tcPr>
+          <w:p>
+            <w:pPr>
+              <w:pStyle w:val="Normal"/>
+              <w:jc w:val="right"/>
+              <w:pBdr>
+                <w:bottom w:val="none" w:sz="0" w:space="0" w:color="000000"/>
+                <w:top w:val="none" w:sz="0" w:space="0" w:color="000000"/>
+                <w:left w:val="none" w:sz="0" w:space="0" w:color="000000"/>
+                <w:right w:val="none" w:sz="0" w:space="0" w:color="000000"/>
+              </w:pBdr>
+              <w:spacing w:after="100" w:before="100" w:line="240"/>
+              <w:ind w:left="100" w:right="100" w:firstLine="0" w:firstLineChars="0"/>
+            </w:pPr>
+            <w:r>
+              <w:rPr>
+                <w:rFonts w:ascii="Arial" w:hAnsi="Arial" w:eastAsia="Arial" w:cs="Arial"/>
+                <w:i w:val="false"/>
+                <w:b w:val="false"/>
+                <w:u w:val="none"/>
+                <w:sz w:val="22"/>
+                <w:szCs w:val="22"/>
+                <w:color w:val="000000"/>
+              </w:rPr>
+              <w:t xml:space="preserve">0.589</w:t>
+            </w:r>
+          </w:p>
+        </w:tc>
+        <w:tc>
+          <w:tcPr>
+            <w:tcBorders>
+              <w:bottom w:val="none" w:sz="0" w:space="0" w:color="000000"/>
+              <w:top w:val="none" w:sz="0" w:space="0" w:color="000000"/>
+              <w:left w:val="none" w:sz="0" w:space="0" w:color="000000"/>
+              <w:right w:val="none" w:sz="0" w:space="0" w:color="000000"/>
+            </w:tcBorders>
+            <w:shd w:val="clear" w:color="auto" w:fill="FFFFFF"/>
+            <w:tcMar>
+              <w:top w:w="0" w:type="dxa"/>
+              <w:bottom w:w="0" w:type="dxa"/>
+              <w:left w:w="0" w:type="dxa"/>
+              <w:right w:w="0" w:type="dxa"/>
+            </w:tcMar>
+            <w:vAlign w:val="center"/>
+          </w:tcPr>
+          <w:p>
+            <w:pPr>
+              <w:pStyle w:val="Normal"/>
+              <w:jc w:val="right"/>
+              <w:pBdr>
+                <w:bottom w:val="none" w:sz="0" w:space="0" w:color="000000"/>
+                <w:top w:val="none" w:sz="0" w:space="0" w:color="000000"/>
+                <w:left w:val="none" w:sz="0" w:space="0" w:color="000000"/>
+                <w:right w:val="none" w:sz="0" w:space="0" w:color="000000"/>
+              </w:pBdr>
+              <w:spacing w:after="100" w:before="100" w:line="240"/>
+              <w:ind w:left="100" w:right="100" w:firstLine="0" w:firstLineChars="0"/>
+            </w:pPr>
+            <w:r>
+              <w:rPr>
+                <w:rFonts w:ascii="Arial" w:hAnsi="Arial" w:eastAsia="Arial" w:cs="Arial"/>
+                <w:i w:val="false"/>
+                <w:b w:val="false"/>
+                <w:u w:val="none"/>
+                <w:sz w:val="22"/>
+                <w:szCs w:val="22"/>
+                <w:color w:val="000000"/>
+              </w:rPr>
+              <w:t xml:space="preserve"/>
+            </w:r>
+          </w:p>
+        </w:tc>
+        <w:tc>
+          <w:tcPr>
+            <w:tcBorders>
+              <w:bottom w:val="none" w:sz="0" w:space="0" w:color="000000"/>
+              <w:top w:val="none" w:sz="0" w:space="0" w:color="000000"/>
+              <w:left w:val="none" w:sz="0" w:space="0" w:color="000000"/>
+              <w:right w:val="none" w:sz="0" w:space="0" w:color="000000"/>
+            </w:tcBorders>
+            <w:shd w:val="clear" w:color="auto" w:fill="FFFFFF"/>
+            <w:tcMar>
+              <w:top w:w="0" w:type="dxa"/>
+              <w:bottom w:w="0" w:type="dxa"/>
+              <w:left w:w="0" w:type="dxa"/>
+              <w:right w:w="0" w:type="dxa"/>
+            </w:tcMar>
+            <w:vAlign w:val="center"/>
+          </w:tcPr>
+          <w:p>
+            <w:pPr>
+              <w:pStyle w:val="Normal"/>
+              <w:jc w:val="right"/>
+              <w:pBdr>
+                <w:bottom w:val="none" w:sz="0" w:space="0" w:color="000000"/>
+                <w:top w:val="none" w:sz="0" w:space="0" w:color="000000"/>
+                <w:left w:val="none" w:sz="0" w:space="0" w:color="000000"/>
+                <w:right w:val="none" w:sz="0" w:space="0" w:color="000000"/>
+              </w:pBdr>
+              <w:spacing w:after="100" w:before="100" w:line="240"/>
+              <w:ind w:left="100" w:right="100" w:firstLine="0" w:firstLineChars="0"/>
+            </w:pPr>
+            <w:r>
+              <w:rPr>
+                <w:rFonts w:ascii="Arial" w:hAnsi="Arial" w:eastAsia="Arial" w:cs="Arial"/>
+                <w:i w:val="false"/>
+                <w:b w:val="false"/>
+                <w:u w:val="none"/>
+                <w:sz w:val="22"/>
+                <w:szCs w:val="22"/>
+                <w:color w:val="000000"/>
+              </w:rPr>
+              <w:t xml:space="preserve"/>
+            </w:r>
+          </w:p>
+        </w:tc>
+      </w:tr>
+      <w:tr>
+        <w:trPr>
+          <w:trHeight w:val="360" w:hRule="auto"/>
+        </w:trPr>
+        body10
         <w:tc>
           <w:tcPr>
             <w:tcBorders>

</xml_diff>